<commit_message>
vault backup: 2024-02-13 23:29:22
</commit_message>
<xml_diff>
--- a/Vakken/Blok 2/Wetenschapsjournalistiek/Pitch achtergrondartikel.docx
+++ b/Vakken/Blok 2/Wetenschapsjournalistiek/Pitch achtergrondartikel.docx
@@ -6,11 +6,79 @@
       <w:pPr>
         <w:spacing w:after="102" w:line="240" w:lineRule="auto"/>
         <w:ind w:left="0" w:firstLine="0"/>
-        <w:rPr>
-          <w:rFonts w:ascii="Roboto" w:hAnsi="Roboto"/>
-          <w:lang w:val="nl-NL"/>
-        </w:rPr>
-      </w:pPr>
+        <w:jc w:val="right"/>
+        <w:rPr>
+          <w:rFonts w:ascii="Roboto" w:hAnsi="Roboto"/>
+          <w:lang w:val="nl-NL"/>
+        </w:rPr>
+      </w:pPr>
+      <w:r>
+        <w:rPr>
+          <w:rFonts w:ascii="Roboto" w:hAnsi="Roboto"/>
+          <w:b/>
+          <w:bCs/>
+          <w:i w:val="0"/>
+          <w:iCs/>
+          <w:sz w:val="44"/>
+          <w:szCs w:val="44"/>
+          <w:lang w:val="nl-NL"/>
+        </w:rPr>
+        <w:drawing>
+          <wp:anchor distT="0" distB="0" distL="114300" distR="114300" simplePos="0" relativeHeight="251658240" behindDoc="1" locked="0" layoutInCell="1" allowOverlap="1" wp14:anchorId="36368CCE" wp14:editId="6ACA3EFA">
+            <wp:simplePos x="0" y="0"/>
+            <wp:positionH relativeFrom="margin">
+              <wp:align>left</wp:align>
+            </wp:positionH>
+            <wp:positionV relativeFrom="paragraph">
+              <wp:posOffset>-3215</wp:posOffset>
+            </wp:positionV>
+            <wp:extent cx="1834588" cy="788177"/>
+            <wp:effectExtent l="0" t="0" r="0" b="0"/>
+            <wp:wrapNone/>
+            <wp:docPr id="472247564" name="Picture 1"/>
+            <wp:cNvGraphicFramePr>
+              <a:graphicFrameLocks xmlns:a="http://schemas.openxmlformats.org/drawingml/2006/main" noChangeAspect="1"/>
+            </wp:cNvGraphicFramePr>
+            <a:graphic xmlns:a="http://schemas.openxmlformats.org/drawingml/2006/main">
+              <a:graphicData uri="http://schemas.openxmlformats.org/drawingml/2006/picture">
+                <pic:pic xmlns:pic="http://schemas.openxmlformats.org/drawingml/2006/picture">
+                  <pic:nvPicPr>
+                    <pic:cNvPr id="472247564" name=""/>
+                    <pic:cNvPicPr/>
+                  </pic:nvPicPr>
+                  <pic:blipFill>
+                    <a:blip r:embed="rId5" cstate="print">
+                      <a:extLst>
+                        <a:ext uri="{28A0092B-C50C-407E-A947-70E740481C1C}">
+                          <a14:useLocalDpi xmlns:a14="http://schemas.microsoft.com/office/drawing/2010/main" val="0"/>
+                        </a:ext>
+                      </a:extLst>
+                    </a:blip>
+                    <a:stretch>
+                      <a:fillRect/>
+                    </a:stretch>
+                  </pic:blipFill>
+                  <pic:spPr>
+                    <a:xfrm>
+                      <a:off x="0" y="0"/>
+                      <a:ext cx="1840725" cy="790813"/>
+                    </a:xfrm>
+                    <a:prstGeom prst="rect">
+                      <a:avLst/>
+                    </a:prstGeom>
+                  </pic:spPr>
+                </pic:pic>
+              </a:graphicData>
+            </a:graphic>
+            <wp14:sizeRelH relativeFrom="margin">
+              <wp14:pctWidth>0</wp14:pctWidth>
+            </wp14:sizeRelH>
+            <wp14:sizeRelV relativeFrom="margin">
+              <wp14:pctHeight>0</wp14:pctHeight>
+            </wp14:sizeRelV>
+          </wp:anchor>
+        </w:drawing>
+      </w:r>
       <w:r>
         <w:rPr>
           <w:rFonts w:ascii="Roboto" w:hAnsi="Roboto"/>
@@ -26,6 +94,7 @@
       <w:pPr>
         <w:spacing w:after="160" w:line="240" w:lineRule="auto"/>
         <w:ind w:left="-5"/>
+        <w:jc w:val="right"/>
         <w:rPr>
           <w:rFonts w:ascii="Roboto" w:hAnsi="Roboto"/>
           <w:lang w:val="nl-NL"/>
@@ -38,142 +107,454 @@
           <w:lang w:val="nl-NL"/>
         </w:rPr>
         <w:t xml:space="preserve">Naam: </w:t>
+      </w:r>
+      <w:r>
+        <w:rPr>
+          <w:rFonts w:ascii="Roboto" w:hAnsi="Roboto"/>
+          <w:i w:val="0"/>
+          <w:lang w:val="nl-NL"/>
+        </w:rPr>
+        <w:t>Jort Siemes</w:t>
       </w:r>
     </w:p>
     <w:p>
       <w:pPr>
         <w:spacing w:after="160" w:line="240" w:lineRule="auto"/>
         <w:ind w:left="-5"/>
-        <w:rPr>
-          <w:rFonts w:ascii="Roboto" w:hAnsi="Roboto"/>
-          <w:lang w:val="nl-NL"/>
-        </w:rPr>
-      </w:pPr>
-      <w:r>
-        <w:rPr>
-          <w:rFonts w:ascii="Roboto" w:hAnsi="Roboto"/>
-          <w:i w:val="0"/>
-          <w:lang w:val="nl-NL"/>
-        </w:rPr>
-        <w:t>Werkgroep 101 / 102</w:t>
+        <w:jc w:val="right"/>
+        <w:rPr>
+          <w:rFonts w:ascii="Roboto" w:hAnsi="Roboto"/>
+          <w:i w:val="0"/>
+          <w:lang w:val="nl-NL"/>
+        </w:rPr>
+      </w:pPr>
+      <w:r>
+        <w:rPr>
+          <w:rFonts w:ascii="Roboto" w:hAnsi="Roboto"/>
+          <w:i w:val="0"/>
+          <w:lang w:val="nl-NL"/>
+        </w:rPr>
+        <w:t>Werkgroep 101</w:t>
       </w:r>
     </w:p>
     <w:p>
       <w:pPr>
-        <w:spacing w:line="240" w:lineRule="auto"/>
-        <w:ind w:left="-5"/>
-        <w:rPr>
-          <w:rFonts w:ascii="Roboto" w:hAnsi="Roboto"/>
-          <w:lang w:val="nl-NL"/>
-        </w:rPr>
-      </w:pPr>
-      <w:r>
-        <w:rPr>
-          <w:rFonts w:ascii="Roboto" w:hAnsi="Roboto"/>
-          <w:lang w:val="nl-NL"/>
-        </w:rPr>
-        <w:t xml:space="preserve">Omschrijf je wetenschaps-onderwerp in één zin, en eronder in maximaal 200 woorden waar je achtergrondverhaal over gaat, welke twee personen je van plan bent te interviewen, en noem persoonlijke websites, </w:t>
-      </w:r>
-      <w:proofErr w:type="spellStart"/>
-      <w:r>
-        <w:rPr>
-          <w:rFonts w:ascii="Roboto" w:hAnsi="Roboto"/>
-          <w:lang w:val="nl-NL"/>
-        </w:rPr>
-        <w:t>Linkedin</w:t>
-      </w:r>
-      <w:proofErr w:type="spellEnd"/>
-      <w:r>
-        <w:rPr>
-          <w:rFonts w:ascii="Roboto" w:hAnsi="Roboto"/>
-          <w:lang w:val="nl-NL"/>
-        </w:rPr>
-        <w:t xml:space="preserve"> en minstens één wetenschappelijke bron (publicatie, rapport, etc.). </w:t>
+        <w:spacing w:after="60" w:line="240" w:lineRule="auto"/>
+        <w:ind w:left="0" w:firstLine="0"/>
+        <w:rPr>
+          <w:rFonts w:ascii="Roboto" w:hAnsi="Roboto"/>
+          <w:b/>
+          <w:bCs/>
+          <w:i w:val="0"/>
+          <w:iCs/>
+          <w:sz w:val="44"/>
+          <w:szCs w:val="44"/>
+          <w:lang w:val="nl-NL"/>
+        </w:rPr>
+      </w:pPr>
+      <w:r>
+        <w:rPr>
+          <w:rFonts w:ascii="Roboto" w:hAnsi="Roboto"/>
+          <w:b/>
+          <w:bCs/>
+          <w:i w:val="0"/>
+          <w:iCs/>
+          <w:sz w:val="44"/>
+          <w:szCs w:val="44"/>
+          <w:lang w:val="nl-NL"/>
+        </w:rPr>
+        <w:t xml:space="preserve">Fotonica </w:t>
       </w:r>
     </w:p>
     <w:p>
       <w:pPr>
-        <w:spacing w:after="160" w:line="240" w:lineRule="auto"/>
-        <w:ind w:left="-5"/>
-        <w:rPr>
-          <w:rFonts w:ascii="Roboto" w:hAnsi="Roboto"/>
-          <w:lang w:val="nl-NL"/>
-        </w:rPr>
-      </w:pPr>
-      <w:r>
-        <w:rPr>
-          <w:rFonts w:ascii="Roboto" w:hAnsi="Roboto"/>
-          <w:lang w:val="nl-NL"/>
-        </w:rPr>
-        <w:t xml:space="preserve">Noteer die bronnen in woorden én link ernaar (aan de link alleen – bv. </w:t>
-      </w:r>
-      <w:hyperlink r:id="rId5">
+        <w:spacing w:after="60" w:line="240" w:lineRule="auto"/>
+        <w:ind w:left="0" w:firstLine="0"/>
+        <w:rPr>
+          <w:rFonts w:ascii="Roboto" w:hAnsi="Roboto"/>
+          <w:b/>
+          <w:bCs/>
+          <w:i w:val="0"/>
+          <w:iCs/>
+          <w:sz w:val="44"/>
+          <w:szCs w:val="44"/>
+          <w:lang w:val="nl-NL"/>
+        </w:rPr>
+      </w:pPr>
+      <w:r>
+        <w:rPr>
+          <w:rFonts w:ascii="Roboto" w:hAnsi="Roboto"/>
+          <w:b/>
+          <w:bCs/>
+          <w:i w:val="0"/>
+          <w:iCs/>
+          <w:lang w:val="nl-NL"/>
+        </w:rPr>
+        <w:t>Omvat</w:t>
+      </w:r>
+      <w:r>
+        <w:rPr>
+          <w:rFonts w:ascii="Roboto" w:hAnsi="Roboto"/>
+          <w:b/>
+          <w:bCs/>
+          <w:i w:val="0"/>
+          <w:iCs/>
+          <w:lang w:val="nl-NL"/>
+        </w:rPr>
+        <w:t xml:space="preserve"> technologie met licht voor computerchips en datacommunicatie.</w:t>
+      </w:r>
+    </w:p>
+    <w:p>
+      <w:pPr>
+        <w:spacing w:after="604" w:line="240" w:lineRule="auto"/>
+        <w:ind w:left="0" w:firstLine="0"/>
+        <w:rPr>
+          <w:rFonts w:ascii="Roboto" w:hAnsi="Roboto"/>
+          <w:i w:val="0"/>
+          <w:iCs/>
+          <w:lang w:val="nl-NL"/>
+        </w:rPr>
+      </w:pPr>
+      <w:r>
+        <w:rPr>
+          <w:rFonts w:ascii="Roboto" w:hAnsi="Roboto"/>
+          <w:i w:val="0"/>
+          <w:iCs/>
+          <w:lang w:val="nl-NL"/>
+        </w:rPr>
+        <w:t xml:space="preserve">Fotonica, de technologie die licht gebruikt in plaats van elektriciteit, biedt aanzienlijke voordelen voor de Nederlandse toekomst. Het gebruik van fotonica in computerchips en datacommunicatie maakt de weg vrij voor innovaties die cruciaal zijn voor de groeiende behoeften van de moderne samenleving. Door </w:t>
+      </w:r>
+      <w:proofErr w:type="spellStart"/>
+      <w:r>
+        <w:rPr>
+          <w:rFonts w:ascii="Roboto" w:hAnsi="Roboto"/>
+          <w:i w:val="0"/>
+          <w:iCs/>
+          <w:lang w:val="nl-NL"/>
+        </w:rPr>
+        <w:t>fotonische</w:t>
+      </w:r>
+      <w:proofErr w:type="spellEnd"/>
+      <w:r>
+        <w:rPr>
+          <w:rFonts w:ascii="Roboto" w:hAnsi="Roboto"/>
+          <w:i w:val="0"/>
+          <w:iCs/>
+          <w:lang w:val="nl-NL"/>
+        </w:rPr>
+        <w:t xml:space="preserve"> chips te integreren, kunnen we rekenen op een verbeterde snelheid en efficiëntie in informatieoverdracht, wat essentieel is voor technologische vooruitgang in sectoren zoals autonome voertuigen, gezondheidszorg en telecommunicatie. Dit draagt bij aan het versterken van de Nederlandse positie als wereldleider in technologie en innovatie. Bovendien vermindert het gebruik van fotonica de afhankelijkheid van elektronica, wat kan leiden tot duurzamere oplossingen en een efficiënter energieverbruik. De investeringen in fotonica, zoals het </w:t>
+      </w:r>
+      <w:proofErr w:type="spellStart"/>
+      <w:r>
+        <w:rPr>
+          <w:rFonts w:ascii="Roboto" w:hAnsi="Roboto"/>
+          <w:i w:val="0"/>
+          <w:iCs/>
+          <w:lang w:val="nl-NL"/>
+        </w:rPr>
+        <w:t>PhotonDelta</w:t>
+      </w:r>
+      <w:proofErr w:type="spellEnd"/>
+      <w:r>
+        <w:rPr>
+          <w:rFonts w:ascii="Roboto" w:hAnsi="Roboto"/>
+          <w:i w:val="0"/>
+          <w:iCs/>
+          <w:lang w:val="nl-NL"/>
+        </w:rPr>
+        <w:t>-initiatief, bieden niet alleen kansen voor economische groei en werkgelegenheid, maar versterken ook het onderzoeks- en innovatie-ecosysteem van Nederland, waardoor het land klaar is voor de uitdagingen en kansen van de 21e eeuw.</w:t>
+      </w:r>
+    </w:p>
+    <w:p>
+      <w:pPr>
+        <w:spacing w:line="240" w:lineRule="auto"/>
+        <w:ind w:left="0" w:firstLine="0"/>
+        <w:rPr>
+          <w:rFonts w:ascii="Roboto" w:hAnsi="Roboto"/>
+          <w:i w:val="0"/>
+          <w:iCs/>
+          <w:lang w:val="nl-NL"/>
+        </w:rPr>
+      </w:pPr>
+      <w:hyperlink r:id="rId6" w:history="1">
+        <w:proofErr w:type="spellStart"/>
         <w:r>
           <w:rPr>
+            <w:rStyle w:val="Hyperlink"/>
             <w:rFonts w:ascii="Roboto" w:hAnsi="Roboto"/>
-            <w:color w:val="0563C1"/>
-            <w:u w:val="single" w:color="0563C1"/>
+            <w:b/>
+            <w:bCs/>
+            <w:i w:val="0"/>
+            <w:iCs/>
             <w:lang w:val="nl-NL"/>
           </w:rPr>
-          <w:t>https://pubmed.ncbi.nlm.nih.gov/38261249/</w:t>
+          <w:t>F</w:t>
+        </w:r>
+        <w:r>
+          <w:rPr>
+            <w:rStyle w:val="Hyperlink"/>
+            <w:rFonts w:ascii="Roboto" w:hAnsi="Roboto"/>
+            <w:b/>
+            <w:bCs/>
+            <w:i w:val="0"/>
+            <w:iCs/>
+            <w:lang w:val="nl-NL"/>
+          </w:rPr>
+          <w:t>ang</w:t>
+        </w:r>
+        <w:proofErr w:type="spellEnd"/>
+        <w:r>
+          <w:rPr>
+            <w:rStyle w:val="Hyperlink"/>
+            <w:rFonts w:ascii="Roboto" w:hAnsi="Roboto"/>
+            <w:b/>
+            <w:bCs/>
+            <w:i w:val="0"/>
+            <w:iCs/>
+            <w:lang w:val="nl-NL"/>
+          </w:rPr>
+          <w:t xml:space="preserve"> </w:t>
+        </w:r>
+        <w:proofErr w:type="spellStart"/>
+        <w:r>
+          <w:rPr>
+            <w:rStyle w:val="Hyperlink"/>
+            <w:rFonts w:ascii="Roboto" w:hAnsi="Roboto"/>
+            <w:b/>
+            <w:bCs/>
+            <w:i w:val="0"/>
+            <w:iCs/>
+            <w:lang w:val="nl-NL"/>
+          </w:rPr>
+          <w:t>O</w:t>
+        </w:r>
+        <w:r>
+          <w:rPr>
+            <w:rStyle w:val="Hyperlink"/>
+            <w:rFonts w:ascii="Roboto" w:hAnsi="Roboto"/>
+            <w:b/>
+            <w:bCs/>
+            <w:i w:val="0"/>
+            <w:iCs/>
+            <w:lang w:val="nl-NL"/>
+          </w:rPr>
+          <w:t>u</w:t>
+        </w:r>
+        <w:proofErr w:type="spellEnd"/>
+      </w:hyperlink>
+      <w:r>
+        <w:rPr>
+          <w:rFonts w:ascii="Roboto" w:hAnsi="Roboto"/>
+          <w:i w:val="0"/>
+          <w:iCs/>
+          <w:lang w:val="nl-NL"/>
+        </w:rPr>
+        <w:t xml:space="preserve">, </w:t>
+      </w:r>
+      <w:r>
+        <w:rPr>
+          <w:rFonts w:ascii="Roboto" w:hAnsi="Roboto"/>
+          <w:i w:val="0"/>
+          <w:iCs/>
+          <w:lang w:val="nl-NL"/>
+        </w:rPr>
+        <w:t>UNIVERSITY RESEARCHER</w:t>
+      </w:r>
+    </w:p>
+    <w:p>
+      <w:pPr>
+        <w:spacing w:line="240" w:lineRule="auto"/>
+        <w:ind w:left="0" w:firstLine="0"/>
+        <w:rPr>
+          <w:rFonts w:ascii="Roboto" w:hAnsi="Roboto"/>
+          <w:i w:val="0"/>
+          <w:iCs/>
+          <w:lang w:val="nl-NL"/>
+        </w:rPr>
+      </w:pPr>
+      <w:proofErr w:type="spellStart"/>
+      <w:r>
+        <w:rPr>
+          <w:rFonts w:ascii="Roboto" w:hAnsi="Roboto"/>
+          <w:i w:val="0"/>
+          <w:iCs/>
+          <w:lang w:val="nl-NL"/>
+        </w:rPr>
+        <w:t>Fang</w:t>
+      </w:r>
+      <w:proofErr w:type="spellEnd"/>
+      <w:r>
+        <w:rPr>
+          <w:rFonts w:ascii="Roboto" w:hAnsi="Roboto"/>
+          <w:i w:val="0"/>
+          <w:iCs/>
+          <w:lang w:val="nl-NL"/>
+        </w:rPr>
+        <w:t xml:space="preserve"> </w:t>
+      </w:r>
+      <w:proofErr w:type="spellStart"/>
+      <w:r>
+        <w:rPr>
+          <w:rFonts w:ascii="Roboto" w:hAnsi="Roboto"/>
+          <w:i w:val="0"/>
+          <w:iCs/>
+          <w:lang w:val="nl-NL"/>
+        </w:rPr>
+        <w:t>Ou</w:t>
+      </w:r>
+      <w:proofErr w:type="spellEnd"/>
+      <w:r>
+        <w:rPr>
+          <w:rFonts w:ascii="Roboto" w:hAnsi="Roboto"/>
+          <w:i w:val="0"/>
+          <w:iCs/>
+          <w:lang w:val="nl-NL"/>
+        </w:rPr>
+        <w:t xml:space="preserve"> is postdoctoraal onderzoeker bij de faculteit Technische Natuurkunde van de Technische Universiteit Eindhoven (TU/e). Hier werkt ze aan de ontwikkeling van </w:t>
+      </w:r>
+      <w:proofErr w:type="spellStart"/>
+      <w:r>
+        <w:rPr>
+          <w:rFonts w:ascii="Roboto" w:hAnsi="Roboto"/>
+          <w:i w:val="0"/>
+          <w:iCs/>
+          <w:lang w:val="nl-NL"/>
+        </w:rPr>
+        <w:t>geminiaturiseerde</w:t>
+      </w:r>
+      <w:proofErr w:type="spellEnd"/>
+      <w:r>
+        <w:rPr>
+          <w:rFonts w:ascii="Roboto" w:hAnsi="Roboto"/>
+          <w:i w:val="0"/>
+          <w:iCs/>
+          <w:lang w:val="nl-NL"/>
+        </w:rPr>
+        <w:t xml:space="preserve"> nabij-infrarood spectrale sensoren. Haar focus ligt op het ontwikkelen van </w:t>
+      </w:r>
+      <w:proofErr w:type="spellStart"/>
+      <w:r>
+        <w:rPr>
+          <w:rFonts w:ascii="Roboto" w:hAnsi="Roboto"/>
+          <w:i w:val="0"/>
+          <w:iCs/>
+          <w:lang w:val="nl-NL"/>
+        </w:rPr>
+        <w:t>chemometrische</w:t>
+      </w:r>
+      <w:proofErr w:type="spellEnd"/>
+      <w:r>
+        <w:rPr>
+          <w:rFonts w:ascii="Roboto" w:hAnsi="Roboto"/>
+          <w:i w:val="0"/>
+          <w:iCs/>
+          <w:lang w:val="nl-NL"/>
+        </w:rPr>
+        <w:t xml:space="preserve"> analysealgoritmen en meetprotocollen voor deze sensoren in een portfolio van toepassingsgevallen. De lage kosten, draagbaarheid en robuustheid van de sensoren maken ze geschikt voor een breed scala aan materiaaldetectietoepassingen in het veld, van agrovoeding tot farmaceutica.</w:t>
+      </w:r>
+    </w:p>
+    <w:p>
+      <w:pPr>
+        <w:spacing w:line="240" w:lineRule="auto"/>
+        <w:ind w:left="0" w:firstLine="220"/>
+        <w:rPr>
+          <w:rFonts w:ascii="Roboto" w:hAnsi="Roboto"/>
+          <w:b/>
+          <w:bCs/>
+          <w:i w:val="0"/>
+          <w:iCs/>
+          <w:lang w:val="it-IT"/>
+        </w:rPr>
+      </w:pPr>
+      <w:r>
+        <w:rPr>
+          <w:rFonts w:ascii="Roboto" w:hAnsi="Roboto"/>
+          <w:b/>
+          <w:bCs/>
+          <w:i w:val="0"/>
+          <w:iCs/>
+          <w:lang w:val="it-IT"/>
+        </w:rPr>
+        <w:t xml:space="preserve">Recente </w:t>
+      </w:r>
+      <w:proofErr w:type="spellStart"/>
+      <w:r>
+        <w:rPr>
+          <w:rFonts w:ascii="Roboto" w:hAnsi="Roboto"/>
+          <w:b/>
+          <w:bCs/>
+          <w:i w:val="0"/>
+          <w:iCs/>
+          <w:lang w:val="it-IT"/>
+        </w:rPr>
+        <w:t>publicaties</w:t>
+      </w:r>
+      <w:proofErr w:type="spellEnd"/>
+      <w:r>
+        <w:rPr>
+          <w:rFonts w:ascii="Roboto" w:hAnsi="Roboto"/>
+          <w:b/>
+          <w:bCs/>
+          <w:i w:val="0"/>
+          <w:iCs/>
+          <w:lang w:val="it-IT"/>
+        </w:rPr>
+        <w:t>:</w:t>
+      </w:r>
+    </w:p>
+    <w:p>
+      <w:pPr>
+        <w:spacing w:line="240" w:lineRule="auto"/>
+        <w:ind w:left="220" w:firstLine="0"/>
+        <w:rPr>
+          <w:rFonts w:ascii="Roboto" w:hAnsi="Roboto"/>
+          <w:i w:val="0"/>
+          <w:iCs/>
+          <w:lang w:val="it-IT"/>
+        </w:rPr>
+      </w:pPr>
+      <w:hyperlink r:id="rId7" w:history="1">
+        <w:r>
+          <w:rPr>
+            <w:rStyle w:val="Hyperlink"/>
+            <w:rFonts w:ascii="Roboto" w:hAnsi="Roboto"/>
+            <w:i w:val="0"/>
+            <w:iCs/>
+            <w:lang w:val="it-IT"/>
+          </w:rPr>
+          <w:t>https://research.tue.nl/nl/publications/high-performance-photodetector-arrays-for-near-infrared-spectral-</w:t>
         </w:r>
       </w:hyperlink>
       <w:r>
         <w:rPr>
           <w:rFonts w:ascii="Roboto" w:hAnsi="Roboto"/>
-          <w:lang w:val="nl-NL"/>
-        </w:rPr>
-        <w:t xml:space="preserve"> - kan je docent niet zien wie de auteurs zijn, wat de titel is, het tijdschrift, jaar van publicatie, etc.).</w:t>
+          <w:i w:val="0"/>
+          <w:iCs/>
+          <w:lang w:val="it-IT"/>
+        </w:rPr>
+        <w:tab/>
+      </w:r>
+      <w:r>
+        <w:rPr>
+          <w:rFonts w:ascii="Roboto" w:hAnsi="Roboto"/>
+          <w:i w:val="0"/>
+          <w:iCs/>
+          <w:lang w:val="it-IT"/>
+        </w:rPr>
+        <w:tab/>
       </w:r>
     </w:p>
     <w:p>
       <w:pPr>
-        <w:numPr>
-          <w:ilvl w:val="0"/>
-          <w:numId w:val="1"/>
-        </w:numPr>
-        <w:spacing w:after="604" w:line="240" w:lineRule="auto"/>
-        <w:ind w:hanging="220"/>
-        <w:rPr>
-          <w:rFonts w:ascii="Roboto" w:hAnsi="Roboto"/>
-        </w:rPr>
-      </w:pPr>
-      <w:proofErr w:type="spellStart"/>
-      <w:r>
-        <w:rPr>
-          <w:rFonts w:ascii="Roboto" w:hAnsi="Roboto"/>
-          <w:b/>
-          <w:i w:val="0"/>
-        </w:rPr>
-        <w:t>Omschrijving</w:t>
-      </w:r>
-      <w:proofErr w:type="spellEnd"/>
-      <w:r>
-        <w:rPr>
-          <w:rFonts w:ascii="Roboto" w:hAnsi="Roboto"/>
-          <w:b/>
-          <w:i w:val="0"/>
-        </w:rPr>
-        <w:t xml:space="preserve"> [max 10 </w:t>
-      </w:r>
-      <w:proofErr w:type="spellStart"/>
-      <w:r>
-        <w:rPr>
-          <w:rFonts w:ascii="Roboto" w:hAnsi="Roboto"/>
-          <w:b/>
-          <w:i w:val="0"/>
-        </w:rPr>
-        <w:t>woorden</w:t>
-      </w:r>
-      <w:proofErr w:type="spellEnd"/>
-      <w:r>
-        <w:rPr>
-          <w:rFonts w:ascii="Roboto" w:hAnsi="Roboto"/>
-          <w:b/>
-          <w:i w:val="0"/>
-        </w:rPr>
-        <w:t xml:space="preserve"> ]</w:t>
-      </w:r>
+        <w:spacing w:line="240" w:lineRule="auto"/>
+        <w:ind w:left="0" w:firstLine="0"/>
+        <w:rPr>
+          <w:rFonts w:ascii="Roboto" w:hAnsi="Roboto"/>
+          <w:i w:val="0"/>
+          <w:iCs/>
+          <w:lang w:val="it-IT"/>
+        </w:rPr>
+      </w:pPr>
     </w:p>
     <w:p>
       <w:pPr>
@@ -181,13 +562,659 @@
         <w:ind w:left="0" w:firstLine="0"/>
         <w:rPr>
           <w:rFonts w:ascii="Roboto" w:hAnsi="Roboto"/>
+          <w:bCs/>
+          <w:i w:val="0"/>
+        </w:rPr>
+      </w:pPr>
+      <w:hyperlink r:id="rId8" w:history="1">
+        <w:r>
+          <w:rPr>
+            <w:rStyle w:val="Hyperlink"/>
+            <w:rFonts w:ascii="Roboto" w:hAnsi="Roboto"/>
+            <w:b/>
+            <w:i w:val="0"/>
+          </w:rPr>
+          <w:t>Don van Elst</w:t>
+        </w:r>
+      </w:hyperlink>
+      <w:r>
+        <w:rPr>
+          <w:rFonts w:ascii="Roboto" w:hAnsi="Roboto"/>
+          <w:b/>
+          <w:i w:val="0"/>
+        </w:rPr>
+        <w:t xml:space="preserve">, </w:t>
+      </w:r>
+      <w:r>
+        <w:rPr>
+          <w:rFonts w:ascii="Roboto" w:hAnsi="Roboto"/>
+          <w:bCs/>
+          <w:i w:val="0"/>
+        </w:rPr>
+        <w:t>DOCTORAL CANDIDATE</w:t>
+      </w:r>
+      <w:r>
+        <w:rPr>
+          <w:rFonts w:ascii="Roboto" w:hAnsi="Roboto"/>
+          <w:bCs/>
+          <w:i w:val="0"/>
+        </w:rPr>
+        <w:t xml:space="preserve"> </w:t>
+      </w:r>
+    </w:p>
+    <w:p>
+      <w:pPr>
+        <w:spacing w:after="60" w:line="240" w:lineRule="auto"/>
+        <w:ind w:left="0" w:firstLine="0"/>
+        <w:rPr>
+          <w:rFonts w:ascii="Roboto" w:hAnsi="Roboto"/>
+          <w:b/>
+          <w:i w:val="0"/>
+          <w:lang w:val="it-IT"/>
+        </w:rPr>
+      </w:pPr>
+      <w:r>
+        <w:rPr>
+          <w:rFonts w:ascii="Roboto" w:hAnsi="Roboto"/>
+          <w:i w:val="0"/>
+          <w:iCs/>
+        </w:rPr>
+        <w:t xml:space="preserve">Don van Elst works in the photonics and semiconductor nanophysics group (PSN). </w:t>
+      </w:r>
+      <w:r>
+        <w:rPr>
+          <w:rFonts w:ascii="Roboto" w:hAnsi="Roboto"/>
+          <w:i w:val="0"/>
+          <w:iCs/>
+          <w:lang w:val="nl-NL"/>
+        </w:rPr>
+        <w:t xml:space="preserve">Here, he </w:t>
+      </w:r>
+      <w:proofErr w:type="spellStart"/>
+      <w:r>
+        <w:rPr>
+          <w:rFonts w:ascii="Roboto" w:hAnsi="Roboto"/>
+          <w:i w:val="0"/>
+          <w:iCs/>
+          <w:lang w:val="nl-NL"/>
+        </w:rPr>
+        <w:t>works</w:t>
+      </w:r>
+      <w:proofErr w:type="spellEnd"/>
+      <w:r>
+        <w:rPr>
+          <w:rFonts w:ascii="Roboto" w:hAnsi="Roboto"/>
+          <w:i w:val="0"/>
+          <w:iCs/>
+          <w:lang w:val="nl-NL"/>
+        </w:rPr>
+        <w:t xml:space="preserve"> on </w:t>
+      </w:r>
+      <w:proofErr w:type="spellStart"/>
+      <w:r>
+        <w:rPr>
+          <w:rFonts w:ascii="Roboto" w:hAnsi="Roboto"/>
+          <w:i w:val="0"/>
+          <w:iCs/>
+          <w:lang w:val="nl-NL"/>
+        </w:rPr>
+        <w:t>the</w:t>
+      </w:r>
+      <w:proofErr w:type="spellEnd"/>
+      <w:r>
+        <w:rPr>
+          <w:rFonts w:ascii="Roboto" w:hAnsi="Roboto"/>
+          <w:i w:val="0"/>
+          <w:iCs/>
+          <w:lang w:val="nl-NL"/>
+        </w:rPr>
+        <w:t xml:space="preserve"> </w:t>
+      </w:r>
+      <w:proofErr w:type="spellStart"/>
+      <w:r>
+        <w:rPr>
+          <w:rFonts w:ascii="Roboto" w:hAnsi="Roboto"/>
+          <w:i w:val="0"/>
+          <w:iCs/>
+          <w:lang w:val="nl-NL"/>
+        </w:rPr>
+        <w:t>realization</w:t>
+      </w:r>
+      <w:proofErr w:type="spellEnd"/>
+      <w:r>
+        <w:rPr>
+          <w:rFonts w:ascii="Roboto" w:hAnsi="Roboto"/>
+          <w:i w:val="0"/>
+          <w:iCs/>
+          <w:lang w:val="nl-NL"/>
+        </w:rPr>
+        <w:t xml:space="preserve"> of compact </w:t>
+      </w:r>
+      <w:proofErr w:type="spellStart"/>
+      <w:r>
+        <w:rPr>
+          <w:rFonts w:ascii="Roboto" w:hAnsi="Roboto"/>
+          <w:i w:val="0"/>
+          <w:iCs/>
+          <w:lang w:val="nl-NL"/>
+        </w:rPr>
+        <w:t>spectral</w:t>
+      </w:r>
+      <w:proofErr w:type="spellEnd"/>
+      <w:r>
+        <w:rPr>
+          <w:rFonts w:ascii="Roboto" w:hAnsi="Roboto"/>
+          <w:i w:val="0"/>
+          <w:iCs/>
+          <w:lang w:val="nl-NL"/>
+        </w:rPr>
+        <w:t xml:space="preserve"> sensors operating in </w:t>
+      </w:r>
+      <w:proofErr w:type="spellStart"/>
+      <w:r>
+        <w:rPr>
+          <w:rFonts w:ascii="Roboto" w:hAnsi="Roboto"/>
+          <w:i w:val="0"/>
+          <w:iCs/>
+          <w:lang w:val="nl-NL"/>
+        </w:rPr>
+        <w:t>the</w:t>
+      </w:r>
+      <w:proofErr w:type="spellEnd"/>
+      <w:r>
+        <w:rPr>
+          <w:rFonts w:ascii="Roboto" w:hAnsi="Roboto"/>
+          <w:i w:val="0"/>
+          <w:iCs/>
+          <w:lang w:val="nl-NL"/>
+        </w:rPr>
+        <w:t xml:space="preserve"> </w:t>
+      </w:r>
+      <w:proofErr w:type="spellStart"/>
+      <w:proofErr w:type="gramStart"/>
+      <w:r>
+        <w:rPr>
+          <w:rFonts w:ascii="Roboto" w:hAnsi="Roboto"/>
+          <w:i w:val="0"/>
+          <w:iCs/>
+          <w:lang w:val="nl-NL"/>
+        </w:rPr>
+        <w:t>near</w:t>
+      </w:r>
+      <w:proofErr w:type="spellEnd"/>
+      <w:r>
+        <w:rPr>
+          <w:rFonts w:ascii="Roboto" w:hAnsi="Roboto"/>
+          <w:i w:val="0"/>
+          <w:iCs/>
+          <w:lang w:val="nl-NL"/>
+        </w:rPr>
+        <w:t>-infrared</w:t>
+      </w:r>
+      <w:proofErr w:type="gramEnd"/>
+      <w:r>
+        <w:rPr>
+          <w:rFonts w:ascii="Roboto" w:hAnsi="Roboto"/>
+          <w:i w:val="0"/>
+          <w:iCs/>
+          <w:lang w:val="nl-NL"/>
+        </w:rPr>
+        <w:t xml:space="preserve">. His focus is on </w:t>
+      </w:r>
+      <w:proofErr w:type="spellStart"/>
+      <w:r>
+        <w:rPr>
+          <w:rFonts w:ascii="Roboto" w:hAnsi="Roboto"/>
+          <w:i w:val="0"/>
+          <w:iCs/>
+          <w:lang w:val="nl-NL"/>
+        </w:rPr>
+        <w:t>the</w:t>
+      </w:r>
+      <w:proofErr w:type="spellEnd"/>
+      <w:r>
+        <w:rPr>
+          <w:rFonts w:ascii="Roboto" w:hAnsi="Roboto"/>
+          <w:i w:val="0"/>
+          <w:iCs/>
+          <w:lang w:val="nl-NL"/>
+        </w:rPr>
+        <w:t xml:space="preserve"> design, </w:t>
+      </w:r>
+      <w:proofErr w:type="spellStart"/>
+      <w:proofErr w:type="gramStart"/>
+      <w:r>
+        <w:rPr>
+          <w:rFonts w:ascii="Roboto" w:hAnsi="Roboto"/>
+          <w:i w:val="0"/>
+          <w:iCs/>
+          <w:lang w:val="nl-NL"/>
+        </w:rPr>
+        <w:t>fabrication</w:t>
+      </w:r>
+      <w:proofErr w:type="spellEnd"/>
+      <w:proofErr w:type="gramEnd"/>
+      <w:r>
+        <w:rPr>
+          <w:rFonts w:ascii="Roboto" w:hAnsi="Roboto"/>
+          <w:i w:val="0"/>
+          <w:iCs/>
+          <w:lang w:val="nl-NL"/>
+        </w:rPr>
+        <w:t xml:space="preserve"> </w:t>
+      </w:r>
+      <w:proofErr w:type="spellStart"/>
+      <w:r>
+        <w:rPr>
+          <w:rFonts w:ascii="Roboto" w:hAnsi="Roboto"/>
+          <w:i w:val="0"/>
+          <w:iCs/>
+          <w:lang w:val="nl-NL"/>
+        </w:rPr>
+        <w:t>and</w:t>
+      </w:r>
+      <w:proofErr w:type="spellEnd"/>
+      <w:r>
+        <w:rPr>
+          <w:rFonts w:ascii="Roboto" w:hAnsi="Roboto"/>
+          <w:i w:val="0"/>
+          <w:iCs/>
+          <w:lang w:val="nl-NL"/>
+        </w:rPr>
+        <w:t xml:space="preserve"> </w:t>
+      </w:r>
+      <w:proofErr w:type="spellStart"/>
+      <w:r>
+        <w:rPr>
+          <w:rFonts w:ascii="Roboto" w:hAnsi="Roboto"/>
+          <w:i w:val="0"/>
+          <w:iCs/>
+          <w:lang w:val="nl-NL"/>
+        </w:rPr>
+        <w:t>demonstration</w:t>
+      </w:r>
+      <w:proofErr w:type="spellEnd"/>
+      <w:r>
+        <w:rPr>
+          <w:rFonts w:ascii="Roboto" w:hAnsi="Roboto"/>
+          <w:i w:val="0"/>
+          <w:iCs/>
+          <w:lang w:val="nl-NL"/>
+        </w:rPr>
+        <w:t xml:space="preserve"> of these </w:t>
+      </w:r>
+      <w:proofErr w:type="spellStart"/>
+      <w:r>
+        <w:rPr>
+          <w:rFonts w:ascii="Roboto" w:hAnsi="Roboto"/>
+          <w:i w:val="0"/>
+          <w:iCs/>
+          <w:lang w:val="nl-NL"/>
+        </w:rPr>
+        <w:t>devices</w:t>
+      </w:r>
+      <w:proofErr w:type="spellEnd"/>
+      <w:r>
+        <w:rPr>
+          <w:rFonts w:ascii="Roboto" w:hAnsi="Roboto"/>
+          <w:i w:val="0"/>
+          <w:iCs/>
+          <w:lang w:val="nl-NL"/>
+        </w:rPr>
+        <w:t xml:space="preserve">, </w:t>
+      </w:r>
+      <w:proofErr w:type="spellStart"/>
+      <w:r>
+        <w:rPr>
+          <w:rFonts w:ascii="Roboto" w:hAnsi="Roboto"/>
+          <w:i w:val="0"/>
+          <w:iCs/>
+          <w:lang w:val="nl-NL"/>
+        </w:rPr>
+        <w:t>while</w:t>
+      </w:r>
+      <w:proofErr w:type="spellEnd"/>
+      <w:r>
+        <w:rPr>
+          <w:rFonts w:ascii="Roboto" w:hAnsi="Roboto"/>
+          <w:i w:val="0"/>
+          <w:iCs/>
+          <w:lang w:val="nl-NL"/>
+        </w:rPr>
+        <w:t xml:space="preserve"> </w:t>
+      </w:r>
+      <w:proofErr w:type="spellStart"/>
+      <w:r>
+        <w:rPr>
+          <w:rFonts w:ascii="Roboto" w:hAnsi="Roboto"/>
+          <w:i w:val="0"/>
+          <w:iCs/>
+          <w:lang w:val="nl-NL"/>
+        </w:rPr>
+        <w:t>keeping</w:t>
+      </w:r>
+      <w:proofErr w:type="spellEnd"/>
+      <w:r>
+        <w:rPr>
+          <w:rFonts w:ascii="Roboto" w:hAnsi="Roboto"/>
+          <w:i w:val="0"/>
+          <w:iCs/>
+          <w:lang w:val="nl-NL"/>
+        </w:rPr>
+        <w:t xml:space="preserve"> </w:t>
+      </w:r>
+      <w:proofErr w:type="spellStart"/>
+      <w:r>
+        <w:rPr>
+          <w:rFonts w:ascii="Roboto" w:hAnsi="Roboto"/>
+          <w:i w:val="0"/>
+          <w:iCs/>
+          <w:lang w:val="nl-NL"/>
+        </w:rPr>
+        <w:t>an</w:t>
+      </w:r>
+      <w:proofErr w:type="spellEnd"/>
+      <w:r>
+        <w:rPr>
+          <w:rFonts w:ascii="Roboto" w:hAnsi="Roboto"/>
+          <w:i w:val="0"/>
+          <w:iCs/>
+          <w:lang w:val="nl-NL"/>
+        </w:rPr>
+        <w:t xml:space="preserve"> </w:t>
+      </w:r>
+      <w:proofErr w:type="spellStart"/>
+      <w:r>
+        <w:rPr>
+          <w:rFonts w:ascii="Roboto" w:hAnsi="Roboto"/>
+          <w:i w:val="0"/>
+          <w:iCs/>
+          <w:lang w:val="nl-NL"/>
+        </w:rPr>
+        <w:t>eye</w:t>
+      </w:r>
+      <w:proofErr w:type="spellEnd"/>
+      <w:r>
+        <w:rPr>
+          <w:rFonts w:ascii="Roboto" w:hAnsi="Roboto"/>
+          <w:i w:val="0"/>
+          <w:iCs/>
+          <w:lang w:val="nl-NL"/>
+        </w:rPr>
+        <w:t xml:space="preserve"> on real-life </w:t>
+      </w:r>
+      <w:proofErr w:type="spellStart"/>
+      <w:r>
+        <w:rPr>
+          <w:rFonts w:ascii="Roboto" w:hAnsi="Roboto"/>
+          <w:i w:val="0"/>
+          <w:iCs/>
+          <w:lang w:val="nl-NL"/>
+        </w:rPr>
+        <w:t>applications</w:t>
+      </w:r>
+      <w:proofErr w:type="spellEnd"/>
+      <w:r>
+        <w:rPr>
+          <w:rFonts w:ascii="Roboto" w:hAnsi="Roboto"/>
+          <w:i w:val="0"/>
+          <w:iCs/>
+          <w:lang w:val="nl-NL"/>
+        </w:rPr>
+        <w:t xml:space="preserve">. These sensors </w:t>
+      </w:r>
+      <w:proofErr w:type="spellStart"/>
+      <w:r>
+        <w:rPr>
+          <w:rFonts w:ascii="Roboto" w:hAnsi="Roboto"/>
+          <w:i w:val="0"/>
+          <w:iCs/>
+          <w:lang w:val="nl-NL"/>
+        </w:rPr>
+        <w:t>can</w:t>
+      </w:r>
+      <w:proofErr w:type="spellEnd"/>
+      <w:r>
+        <w:rPr>
+          <w:rFonts w:ascii="Roboto" w:hAnsi="Roboto"/>
+          <w:i w:val="0"/>
+          <w:iCs/>
+          <w:lang w:val="nl-NL"/>
+        </w:rPr>
+        <w:t xml:space="preserve"> </w:t>
+      </w:r>
+      <w:proofErr w:type="spellStart"/>
+      <w:r>
+        <w:rPr>
+          <w:rFonts w:ascii="Roboto" w:hAnsi="Roboto"/>
+          <w:i w:val="0"/>
+          <w:iCs/>
+          <w:lang w:val="nl-NL"/>
+        </w:rPr>
+        <w:t>be</w:t>
+      </w:r>
+      <w:proofErr w:type="spellEnd"/>
+      <w:r>
+        <w:rPr>
+          <w:rFonts w:ascii="Roboto" w:hAnsi="Roboto"/>
+          <w:i w:val="0"/>
+          <w:iCs/>
+          <w:lang w:val="nl-NL"/>
+        </w:rPr>
+        <w:t xml:space="preserve"> a portable </w:t>
+      </w:r>
+      <w:proofErr w:type="spellStart"/>
+      <w:r>
+        <w:rPr>
+          <w:rFonts w:ascii="Roboto" w:hAnsi="Roboto"/>
+          <w:i w:val="0"/>
+          <w:iCs/>
+          <w:lang w:val="nl-NL"/>
+        </w:rPr>
+        <w:t>alternative</w:t>
+      </w:r>
+      <w:proofErr w:type="spellEnd"/>
+      <w:r>
+        <w:rPr>
+          <w:rFonts w:ascii="Roboto" w:hAnsi="Roboto"/>
+          <w:i w:val="0"/>
+          <w:iCs/>
+          <w:lang w:val="nl-NL"/>
+        </w:rPr>
+        <w:t xml:space="preserve"> </w:t>
+      </w:r>
+      <w:proofErr w:type="spellStart"/>
+      <w:r>
+        <w:rPr>
+          <w:rFonts w:ascii="Roboto" w:hAnsi="Roboto"/>
+          <w:i w:val="0"/>
+          <w:iCs/>
+          <w:lang w:val="nl-NL"/>
+        </w:rPr>
+        <w:t>to</w:t>
+      </w:r>
+      <w:proofErr w:type="spellEnd"/>
+      <w:r>
+        <w:rPr>
+          <w:rFonts w:ascii="Roboto" w:hAnsi="Roboto"/>
+          <w:i w:val="0"/>
+          <w:iCs/>
+          <w:lang w:val="nl-NL"/>
+        </w:rPr>
+        <w:t xml:space="preserve"> </w:t>
+      </w:r>
+      <w:proofErr w:type="spellStart"/>
+      <w:r>
+        <w:rPr>
+          <w:rFonts w:ascii="Roboto" w:hAnsi="Roboto"/>
+          <w:i w:val="0"/>
+          <w:iCs/>
+          <w:lang w:val="nl-NL"/>
+        </w:rPr>
+        <w:t>regular</w:t>
+      </w:r>
+      <w:proofErr w:type="spellEnd"/>
+      <w:r>
+        <w:rPr>
+          <w:rFonts w:ascii="Roboto" w:hAnsi="Roboto"/>
+          <w:i w:val="0"/>
+          <w:iCs/>
+          <w:lang w:val="nl-NL"/>
+        </w:rPr>
+        <w:t xml:space="preserve"> spectrometers, making </w:t>
+      </w:r>
+      <w:proofErr w:type="spellStart"/>
+      <w:r>
+        <w:rPr>
+          <w:rFonts w:ascii="Roboto" w:hAnsi="Roboto"/>
+          <w:i w:val="0"/>
+          <w:iCs/>
+          <w:lang w:val="nl-NL"/>
+        </w:rPr>
+        <w:t>them</w:t>
+      </w:r>
+      <w:proofErr w:type="spellEnd"/>
+      <w:r>
+        <w:rPr>
+          <w:rFonts w:ascii="Roboto" w:hAnsi="Roboto"/>
+          <w:i w:val="0"/>
+          <w:iCs/>
+          <w:lang w:val="nl-NL"/>
+        </w:rPr>
+        <w:t xml:space="preserve"> </w:t>
+      </w:r>
+      <w:proofErr w:type="spellStart"/>
+      <w:r>
+        <w:rPr>
+          <w:rFonts w:ascii="Roboto" w:hAnsi="Roboto"/>
+          <w:i w:val="0"/>
+          <w:iCs/>
+          <w:lang w:val="nl-NL"/>
+        </w:rPr>
+        <w:t>suitable</w:t>
+      </w:r>
+      <w:proofErr w:type="spellEnd"/>
+      <w:r>
+        <w:rPr>
+          <w:rFonts w:ascii="Roboto" w:hAnsi="Roboto"/>
+          <w:i w:val="0"/>
+          <w:iCs/>
+          <w:lang w:val="nl-NL"/>
+        </w:rPr>
+        <w:t xml:space="preserve"> </w:t>
+      </w:r>
+      <w:proofErr w:type="spellStart"/>
+      <w:r>
+        <w:rPr>
+          <w:rFonts w:ascii="Roboto" w:hAnsi="Roboto"/>
+          <w:i w:val="0"/>
+          <w:iCs/>
+          <w:lang w:val="nl-NL"/>
+        </w:rPr>
+        <w:t>for</w:t>
+      </w:r>
+      <w:proofErr w:type="spellEnd"/>
+      <w:r>
+        <w:rPr>
+          <w:rFonts w:ascii="Roboto" w:hAnsi="Roboto"/>
+          <w:i w:val="0"/>
+          <w:iCs/>
+          <w:lang w:val="nl-NL"/>
+        </w:rPr>
+        <w:t xml:space="preserve"> in-field </w:t>
+      </w:r>
+      <w:proofErr w:type="spellStart"/>
+      <w:r>
+        <w:rPr>
+          <w:rFonts w:ascii="Roboto" w:hAnsi="Roboto"/>
+          <w:i w:val="0"/>
+          <w:iCs/>
+          <w:lang w:val="nl-NL"/>
+        </w:rPr>
+        <w:t>applications</w:t>
+      </w:r>
+      <w:proofErr w:type="spellEnd"/>
+      <w:r>
+        <w:rPr>
+          <w:rFonts w:ascii="Roboto" w:hAnsi="Roboto"/>
+          <w:i w:val="0"/>
+          <w:iCs/>
+          <w:lang w:val="nl-NL"/>
+        </w:rPr>
+        <w:t xml:space="preserve">, </w:t>
+      </w:r>
+      <w:proofErr w:type="spellStart"/>
+      <w:r>
+        <w:rPr>
+          <w:rFonts w:ascii="Roboto" w:hAnsi="Roboto"/>
+          <w:i w:val="0"/>
+          <w:iCs/>
+          <w:lang w:val="nl-NL"/>
+        </w:rPr>
+        <w:t>for</w:t>
+      </w:r>
+      <w:proofErr w:type="spellEnd"/>
+      <w:r>
+        <w:rPr>
+          <w:rFonts w:ascii="Roboto" w:hAnsi="Roboto"/>
+          <w:i w:val="0"/>
+          <w:iCs/>
+          <w:lang w:val="nl-NL"/>
+        </w:rPr>
+        <w:t xml:space="preserve"> </w:t>
+      </w:r>
+      <w:proofErr w:type="spellStart"/>
+      <w:r>
+        <w:rPr>
+          <w:rFonts w:ascii="Roboto" w:hAnsi="Roboto"/>
+          <w:i w:val="0"/>
+          <w:iCs/>
+          <w:lang w:val="nl-NL"/>
+        </w:rPr>
+        <w:t>example</w:t>
+      </w:r>
+      <w:proofErr w:type="spellEnd"/>
+      <w:r>
+        <w:rPr>
+          <w:rFonts w:ascii="Roboto" w:hAnsi="Roboto"/>
+          <w:i w:val="0"/>
+          <w:iCs/>
+          <w:lang w:val="nl-NL"/>
+        </w:rPr>
+        <w:t xml:space="preserve"> in </w:t>
+      </w:r>
+      <w:proofErr w:type="spellStart"/>
+      <w:r>
+        <w:rPr>
+          <w:rFonts w:ascii="Roboto" w:hAnsi="Roboto"/>
+          <w:i w:val="0"/>
+          <w:iCs/>
+          <w:lang w:val="nl-NL"/>
+        </w:rPr>
+        <w:t>agri</w:t>
+      </w:r>
+      <w:proofErr w:type="spellEnd"/>
+      <w:r>
+        <w:rPr>
+          <w:rFonts w:ascii="Roboto" w:hAnsi="Roboto"/>
+          <w:i w:val="0"/>
+          <w:iCs/>
+          <w:lang w:val="nl-NL"/>
+        </w:rPr>
+        <w:t>-food.</w:t>
+      </w:r>
+    </w:p>
+    <w:p>
+      <w:pPr>
+        <w:spacing w:line="240" w:lineRule="auto"/>
+        <w:ind w:left="0" w:firstLine="220"/>
+        <w:rPr>
+          <w:rFonts w:ascii="Roboto" w:hAnsi="Roboto"/>
           <w:b/>
           <w:bCs/>
           <w:i w:val="0"/>
           <w:iCs/>
-          <w:sz w:val="44"/>
-          <w:szCs w:val="44"/>
-          <w:lang w:val="nl-NL"/>
+          <w:lang w:val="it-IT"/>
         </w:rPr>
       </w:pPr>
       <w:r>
@@ -197,261 +1224,258 @@
           <w:bCs/>
           <w:i w:val="0"/>
           <w:iCs/>
-          <w:sz w:val="44"/>
-          <w:szCs w:val="44"/>
-          <w:lang w:val="nl-NL"/>
-        </w:rPr>
-        <w:t xml:space="preserve">Fotonica </w:t>
+          <w:lang w:val="it-IT"/>
+        </w:rPr>
+        <w:t xml:space="preserve">Recente </w:t>
+      </w:r>
+      <w:proofErr w:type="spellStart"/>
+      <w:r>
+        <w:rPr>
+          <w:rFonts w:ascii="Roboto" w:hAnsi="Roboto"/>
+          <w:b/>
+          <w:bCs/>
+          <w:i w:val="0"/>
+          <w:iCs/>
+          <w:lang w:val="it-IT"/>
+        </w:rPr>
+        <w:t>publicaties</w:t>
+      </w:r>
+      <w:proofErr w:type="spellEnd"/>
+      <w:r>
+        <w:rPr>
+          <w:rFonts w:ascii="Roboto" w:hAnsi="Roboto"/>
+          <w:b/>
+          <w:bCs/>
+          <w:i w:val="0"/>
+          <w:iCs/>
+          <w:lang w:val="it-IT"/>
+        </w:rPr>
+        <w:t>:</w:t>
       </w:r>
     </w:p>
     <w:p>
       <w:pPr>
+        <w:spacing w:after="604" w:line="240" w:lineRule="auto"/>
+        <w:ind w:left="220" w:firstLine="0"/>
+        <w:rPr>
+          <w:rFonts w:ascii="Roboto" w:hAnsi="Roboto"/>
+          <w:i w:val="0"/>
+          <w:iCs/>
+          <w:lang w:val="it-IT"/>
+        </w:rPr>
+      </w:pPr>
+      <w:hyperlink r:id="rId9" w:history="1">
+        <w:r>
+          <w:rPr>
+            <w:rStyle w:val="Hyperlink"/>
+            <w:rFonts w:ascii="Roboto" w:hAnsi="Roboto"/>
+            <w:i w:val="0"/>
+            <w:iCs/>
+            <w:lang w:val="it-IT"/>
+          </w:rPr>
+          <w:t>https://research.tue.nl/nl/publications/high-performance-photodetector-arrays-for-near-infrared-spectral-</w:t>
+        </w:r>
+      </w:hyperlink>
+    </w:p>
+    <w:p>
+      <w:pPr>
         <w:spacing w:after="60" w:line="240" w:lineRule="auto"/>
-        <w:ind w:left="0" w:firstLine="0"/>
         <w:rPr>
           <w:rFonts w:ascii="Roboto" w:hAnsi="Roboto"/>
           <w:b/>
           <w:bCs/>
           <w:i w:val="0"/>
           <w:iCs/>
-          <w:sz w:val="44"/>
-          <w:szCs w:val="44"/>
-          <w:lang w:val="nl-NL"/>
-        </w:rPr>
-      </w:pPr>
-      <w:r>
-        <w:rPr>
-          <w:rFonts w:ascii="Roboto" w:hAnsi="Roboto"/>
-          <w:i w:val="0"/>
-          <w:iCs/>
-          <w:lang w:val="nl-NL"/>
-        </w:rPr>
-        <w:t>Omvat</w:t>
-      </w:r>
-      <w:r>
-        <w:rPr>
-          <w:rFonts w:ascii="Roboto" w:hAnsi="Roboto"/>
-          <w:i w:val="0"/>
-          <w:iCs/>
-          <w:lang w:val="nl-NL"/>
-        </w:rPr>
-        <w:t xml:space="preserve"> technologie met licht voor computerchips en datacommunicatie.</w:t>
+          <w:color w:val="A5A5A5" w:themeColor="accent3"/>
+          <w:lang w:val="it-IT"/>
+        </w:rPr>
+      </w:pPr>
+      <w:proofErr w:type="spellStart"/>
+      <w:r>
+        <w:rPr>
+          <w:rFonts w:ascii="Roboto" w:hAnsi="Roboto"/>
+          <w:b/>
+          <w:bCs/>
+          <w:i w:val="0"/>
+          <w:iCs/>
+          <w:color w:val="A5A5A5" w:themeColor="accent3"/>
+          <w:lang w:val="it-IT"/>
+        </w:rPr>
+        <w:t>Bron</w:t>
+      </w:r>
+      <w:proofErr w:type="spellEnd"/>
+      <w:r>
+        <w:rPr>
+          <w:rFonts w:ascii="Roboto" w:hAnsi="Roboto"/>
+          <w:b/>
+          <w:bCs/>
+          <w:i w:val="0"/>
+          <w:iCs/>
+          <w:color w:val="A5A5A5" w:themeColor="accent3"/>
+          <w:lang w:val="it-IT"/>
+        </w:rPr>
+        <w:t>:</w:t>
       </w:r>
     </w:p>
     <w:p>
       <w:pPr>
         <w:spacing w:after="60" w:line="240" w:lineRule="auto"/>
-        <w:ind w:left="0" w:firstLine="0"/>
-        <w:rPr>
-          <w:rFonts w:ascii="Roboto" w:hAnsi="Roboto"/>
-          <w:b/>
-          <w:bCs/>
-          <w:i w:val="0"/>
-          <w:iCs/>
-          <w:sz w:val="44"/>
-          <w:szCs w:val="44"/>
-          <w:lang w:val="nl-NL"/>
-        </w:rPr>
-      </w:pPr>
-    </w:p>
-    <w:p>
-      <w:pPr>
-        <w:spacing w:after="604" w:line="240" w:lineRule="auto"/>
-        <w:ind w:left="0" w:firstLine="0"/>
-        <w:rPr>
-          <w:rFonts w:ascii="Roboto" w:hAnsi="Roboto"/>
-          <w:i w:val="0"/>
-          <w:iCs/>
-          <w:lang w:val="nl-NL"/>
-        </w:rPr>
-      </w:pPr>
-      <w:r>
-        <w:rPr>
-          <w:rFonts w:ascii="Roboto" w:hAnsi="Roboto"/>
-          <w:i w:val="0"/>
-          <w:iCs/>
-          <w:lang w:val="nl-NL"/>
-        </w:rPr>
-        <w:t xml:space="preserve">Fotonica, de technologie die licht gebruikt in plaats van elektriciteit, biedt aanzienlijke voordelen voor de Nederlandse toekomst. Het gebruik van fotonica in computerchips en datacommunicatie maakt de weg vrij voor innovaties die cruciaal zijn voor de groeiende behoeften van de moderne samenleving. Door </w:t>
-      </w:r>
-      <w:proofErr w:type="spellStart"/>
-      <w:r>
-        <w:rPr>
-          <w:rFonts w:ascii="Roboto" w:hAnsi="Roboto"/>
-          <w:i w:val="0"/>
-          <w:iCs/>
-          <w:lang w:val="nl-NL"/>
-        </w:rPr>
-        <w:t>fotonische</w:t>
-      </w:r>
-      <w:proofErr w:type="spellEnd"/>
-      <w:r>
-        <w:rPr>
-          <w:rFonts w:ascii="Roboto" w:hAnsi="Roboto"/>
-          <w:i w:val="0"/>
-          <w:iCs/>
-          <w:lang w:val="nl-NL"/>
-        </w:rPr>
-        <w:t xml:space="preserve"> chips te integreren, kunnen we rekenen op een verbeterde snelheid en efficiëntie in informatieoverdracht, wat essentieel is voor technologische vooruitgang in sectoren zoals autonome voertuigen, gezondheidszorg en telecommunicatie. Dit draagt bij aan het versterken van de Nederlandse positie als wereldleider in technologie en innovatie. Bovendien vermindert het gebruik van fotonica de afhankelijkheid van elektronica, wat kan leiden tot duurzamere oplossingen en een efficiënter energieverbruik. De investeringen in fotonica, zoals het </w:t>
-      </w:r>
-      <w:proofErr w:type="spellStart"/>
-      <w:r>
-        <w:rPr>
-          <w:rFonts w:ascii="Roboto" w:hAnsi="Roboto"/>
-          <w:i w:val="0"/>
-          <w:iCs/>
-          <w:lang w:val="nl-NL"/>
-        </w:rPr>
-        <w:t>PhotonDelta</w:t>
-      </w:r>
-      <w:proofErr w:type="spellEnd"/>
-      <w:r>
-        <w:rPr>
-          <w:rFonts w:ascii="Roboto" w:hAnsi="Roboto"/>
-          <w:i w:val="0"/>
-          <w:iCs/>
-          <w:lang w:val="nl-NL"/>
-        </w:rPr>
-        <w:t>-initiatief, bieden niet alleen kansen voor economische groei en werkgelegenheid, maar versterken ook het onderzoeks- en innovatie-ecosysteem van Nederland, waardoor het land klaar is voor de uitdagingen en kansen van de 21e eeuw.</w:t>
-      </w:r>
-    </w:p>
-    <w:p>
-      <w:pPr>
-        <w:spacing w:after="604" w:line="240" w:lineRule="auto"/>
-        <w:ind w:left="0" w:firstLine="0"/>
-        <w:rPr>
-          <w:rFonts w:ascii="Roboto" w:hAnsi="Roboto"/>
-          <w:lang w:val="nl-NL"/>
-        </w:rPr>
-      </w:pPr>
-    </w:p>
-    <w:p>
-      <w:pPr>
-        <w:numPr>
-          <w:ilvl w:val="0"/>
-          <w:numId w:val="1"/>
-        </w:numPr>
-        <w:spacing w:after="604" w:line="240" w:lineRule="auto"/>
-        <w:ind w:hanging="220"/>
-        <w:rPr>
-          <w:rFonts w:ascii="Roboto" w:hAnsi="Roboto"/>
-        </w:rPr>
-      </w:pPr>
-      <w:proofErr w:type="spellStart"/>
-      <w:r>
-        <w:rPr>
-          <w:rFonts w:ascii="Roboto" w:hAnsi="Roboto"/>
-          <w:b/>
-          <w:i w:val="0"/>
-        </w:rPr>
-        <w:t>Invulling</w:t>
-      </w:r>
-      <w:proofErr w:type="spellEnd"/>
-      <w:r>
-        <w:rPr>
-          <w:rFonts w:ascii="Roboto" w:hAnsi="Roboto"/>
-          <w:b/>
-          <w:i w:val="0"/>
-        </w:rPr>
-        <w:t xml:space="preserve"> [max 150 </w:t>
-      </w:r>
-      <w:proofErr w:type="spellStart"/>
-      <w:r>
-        <w:rPr>
-          <w:rFonts w:ascii="Roboto" w:hAnsi="Roboto"/>
-          <w:b/>
-          <w:i w:val="0"/>
-        </w:rPr>
-        <w:t>woorden</w:t>
-      </w:r>
-      <w:proofErr w:type="spellEnd"/>
-      <w:r>
-        <w:rPr>
-          <w:rFonts w:ascii="Roboto" w:hAnsi="Roboto"/>
-          <w:b/>
-          <w:i w:val="0"/>
-        </w:rPr>
-        <w:t>]</w:t>
-      </w:r>
-    </w:p>
-    <w:p>
-      <w:pPr>
-        <w:numPr>
-          <w:ilvl w:val="0"/>
-          <w:numId w:val="1"/>
-        </w:numPr>
-        <w:spacing w:after="604" w:line="240" w:lineRule="auto"/>
-        <w:ind w:hanging="220"/>
-        <w:rPr>
-          <w:rFonts w:ascii="Roboto" w:hAnsi="Roboto"/>
-        </w:rPr>
-      </w:pPr>
-      <w:proofErr w:type="spellStart"/>
-      <w:r>
-        <w:rPr>
-          <w:rFonts w:ascii="Roboto" w:hAnsi="Roboto"/>
-          <w:b/>
-          <w:i w:val="0"/>
-        </w:rPr>
-        <w:t>Te</w:t>
-      </w:r>
-      <w:proofErr w:type="spellEnd"/>
-      <w:r>
-        <w:rPr>
-          <w:rFonts w:ascii="Roboto" w:hAnsi="Roboto"/>
-          <w:b/>
-          <w:i w:val="0"/>
+        <w:ind w:left="220" w:firstLine="0"/>
+        <w:rPr>
+          <w:rFonts w:ascii="Roboto" w:hAnsi="Roboto"/>
+          <w:i w:val="0"/>
+          <w:iCs/>
+        </w:rPr>
+      </w:pPr>
+      <w:proofErr w:type="gramStart"/>
+      <w:r>
+        <w:rPr>
+          <w:rFonts w:ascii="Arial" w:hAnsi="Arial" w:cs="Arial"/>
+          <w:color w:val="666666"/>
+          <w:shd w:val="clear" w:color="auto" w:fill="FFFFFF"/>
+          <w:lang w:val="nl-NL"/>
+        </w:rPr>
+        <w:t>van</w:t>
+      </w:r>
+      <w:proofErr w:type="gramEnd"/>
+      <w:r>
+        <w:rPr>
+          <w:rFonts w:ascii="Arial" w:hAnsi="Arial" w:cs="Arial"/>
+          <w:color w:val="666666"/>
+          <w:shd w:val="clear" w:color="auto" w:fill="FFFFFF"/>
+          <w:lang w:val="nl-NL"/>
+        </w:rPr>
+        <w:t xml:space="preserve"> Klinken, A., van Elst, D. M. J., Li, C., </w:t>
+      </w:r>
+      <w:proofErr w:type="spellStart"/>
+      <w:r>
+        <w:rPr>
+          <w:rFonts w:ascii="Arial" w:hAnsi="Arial" w:cs="Arial"/>
+          <w:color w:val="666666"/>
+          <w:shd w:val="clear" w:color="auto" w:fill="FFFFFF"/>
+          <w:lang w:val="nl-NL"/>
+        </w:rPr>
+        <w:t>Petruzzella</w:t>
+      </w:r>
+      <w:proofErr w:type="spellEnd"/>
+      <w:r>
+        <w:rPr>
+          <w:rFonts w:ascii="Arial" w:hAnsi="Arial" w:cs="Arial"/>
+          <w:color w:val="666666"/>
+          <w:shd w:val="clear" w:color="auto" w:fill="FFFFFF"/>
+          <w:lang w:val="nl-NL"/>
+        </w:rPr>
+        <w:t xml:space="preserve">, M., Hakkel, K. D., </w:t>
+      </w:r>
+      <w:proofErr w:type="spellStart"/>
+      <w:r>
+        <w:rPr>
+          <w:rFonts w:ascii="Arial" w:hAnsi="Arial" w:cs="Arial"/>
+          <w:color w:val="666666"/>
+          <w:shd w:val="clear" w:color="auto" w:fill="FFFFFF"/>
+          <w:lang w:val="nl-NL"/>
+        </w:rPr>
+        <w:t>Ou</w:t>
+      </w:r>
+      <w:proofErr w:type="spellEnd"/>
+      <w:r>
+        <w:rPr>
+          <w:rFonts w:ascii="Arial" w:hAnsi="Arial" w:cs="Arial"/>
+          <w:color w:val="666666"/>
+          <w:shd w:val="clear" w:color="auto" w:fill="FFFFFF"/>
+          <w:lang w:val="nl-NL"/>
+        </w:rPr>
+        <w:t xml:space="preserve">, F., </w:t>
+      </w:r>
+      <w:proofErr w:type="spellStart"/>
+      <w:r>
+        <w:rPr>
+          <w:rFonts w:ascii="Arial" w:hAnsi="Arial" w:cs="Arial"/>
+          <w:color w:val="666666"/>
+          <w:shd w:val="clear" w:color="auto" w:fill="FFFFFF"/>
+          <w:lang w:val="nl-NL"/>
+        </w:rPr>
+        <w:t>Pagliano</w:t>
+      </w:r>
+      <w:proofErr w:type="spellEnd"/>
+      <w:r>
+        <w:rPr>
+          <w:rFonts w:ascii="Arial" w:hAnsi="Arial" w:cs="Arial"/>
+          <w:color w:val="666666"/>
+          <w:shd w:val="clear" w:color="auto" w:fill="FFFFFF"/>
+          <w:lang w:val="nl-NL"/>
+        </w:rPr>
+        <w:t xml:space="preserve">, F., van Veldhoven, P. J., &amp; </w:t>
+      </w:r>
+      <w:proofErr w:type="spellStart"/>
+      <w:r>
+        <w:rPr>
+          <w:rFonts w:ascii="Arial" w:hAnsi="Arial" w:cs="Arial"/>
+          <w:color w:val="666666"/>
+          <w:shd w:val="clear" w:color="auto" w:fill="FFFFFF"/>
+          <w:lang w:val="nl-NL"/>
+        </w:rPr>
+        <w:t>Fiore</w:t>
+      </w:r>
+      <w:proofErr w:type="spellEnd"/>
+      <w:r>
+        <w:rPr>
+          <w:rFonts w:ascii="Arial" w:hAnsi="Arial" w:cs="Arial"/>
+          <w:color w:val="666666"/>
+          <w:shd w:val="clear" w:color="auto" w:fill="FFFFFF"/>
+          <w:lang w:val="nl-NL"/>
+        </w:rPr>
+        <w:t>, A. (2023). </w:t>
+      </w:r>
+      <w:r>
+        <w:rPr>
+          <w:rFonts w:ascii="Arial" w:hAnsi="Arial" w:cs="Arial"/>
+          <w:color w:val="666666"/>
+          <w:shd w:val="clear" w:color="auto" w:fill="FFFFFF"/>
+        </w:rPr>
+        <w:t>High-performance photodetector arrays for near-infrared spectral sensing. </w:t>
+      </w:r>
+      <w:r>
+        <w:rPr>
+          <w:rStyle w:val="Emphasis"/>
+          <w:rFonts w:ascii="Arial" w:hAnsi="Arial" w:cs="Arial"/>
+          <w:color w:val="666666"/>
+          <w:shd w:val="clear" w:color="auto" w:fill="FFFFFF"/>
+        </w:rPr>
+        <w:t>APL Photonics</w:t>
+      </w:r>
+      <w:r>
+        <w:rPr>
+          <w:rFonts w:ascii="Arial" w:hAnsi="Arial" w:cs="Arial"/>
+          <w:color w:val="666666"/>
+          <w:shd w:val="clear" w:color="auto" w:fill="FFFFFF"/>
+        </w:rPr>
+        <w:t>, </w:t>
+      </w:r>
+      <w:r>
+        <w:rPr>
+          <w:rStyle w:val="Emphasis"/>
+          <w:rFonts w:ascii="Arial" w:hAnsi="Arial" w:cs="Arial"/>
+          <w:color w:val="666666"/>
+          <w:shd w:val="clear" w:color="auto" w:fill="FFFFFF"/>
+        </w:rPr>
+        <w:t>8</w:t>
+      </w:r>
+      <w:r>
+        <w:rPr>
+          <w:rFonts w:ascii="Arial" w:hAnsi="Arial" w:cs="Arial"/>
+          <w:color w:val="666666"/>
+          <w:shd w:val="clear" w:color="auto" w:fill="FFFFFF"/>
+        </w:rPr>
+        <w:t>(4), Artikel 041302. https://doi.org/10.1063/5.0136921</w:t>
+      </w:r>
+      <w:r>
+        <w:rPr>
+          <w:rFonts w:ascii="Roboto" w:hAnsi="Roboto"/>
+          <w:i w:val="0"/>
+          <w:iCs/>
         </w:rPr>
         <w:t xml:space="preserve"> </w:t>
-      </w:r>
-      <w:proofErr w:type="spellStart"/>
-      <w:r>
-        <w:rPr>
-          <w:rFonts w:ascii="Roboto" w:hAnsi="Roboto"/>
-          <w:b/>
-          <w:i w:val="0"/>
-        </w:rPr>
-        <w:t>interviewen</w:t>
-      </w:r>
-      <w:proofErr w:type="spellEnd"/>
-      <w:r>
-        <w:rPr>
-          <w:rFonts w:ascii="Roboto" w:hAnsi="Roboto"/>
-          <w:b/>
-          <w:i w:val="0"/>
-        </w:rPr>
-        <w:t xml:space="preserve"> </w:t>
-      </w:r>
-      <w:proofErr w:type="spellStart"/>
-      <w:r>
-        <w:rPr>
-          <w:rFonts w:ascii="Roboto" w:hAnsi="Roboto"/>
-          <w:b/>
-          <w:i w:val="0"/>
-        </w:rPr>
-        <w:t>personen</w:t>
-      </w:r>
-      <w:proofErr w:type="spellEnd"/>
-    </w:p>
-    <w:p>
-      <w:pPr>
-        <w:numPr>
-          <w:ilvl w:val="0"/>
-          <w:numId w:val="1"/>
-        </w:numPr>
-        <w:spacing w:after="604" w:line="240" w:lineRule="auto"/>
-        <w:ind w:hanging="220"/>
-        <w:rPr>
-          <w:rFonts w:ascii="Roboto" w:hAnsi="Roboto"/>
-        </w:rPr>
-      </w:pPr>
-      <w:r>
-        <w:rPr>
-          <w:rFonts w:ascii="Roboto" w:hAnsi="Roboto"/>
-          <w:b/>
-          <w:i w:val="0"/>
-        </w:rPr>
-        <w:t>Bronnen</w:t>
       </w:r>
     </w:p>
     <w:sectPr>
@@ -1102,6 +2126,30 @@
       <w:color w:val="000000"/>
     </w:rPr>
   </w:style>
+  <w:style w:type="paragraph" w:styleId="Heading1">
+    <w:name w:val="heading 1"/>
+    <w:basedOn w:val="Normal"/>
+    <w:link w:val="Heading1Char"/>
+    <w:uiPriority w:val="9"/>
+    <w:qFormat/>
+    <w:rsid w:val="00FD7908"/>
+    <w:pPr>
+      <w:spacing w:before="100" w:beforeAutospacing="1" w:after="100" w:afterAutospacing="1" w:line="240" w:lineRule="auto"/>
+      <w:ind w:left="0" w:firstLine="0"/>
+      <w:outlineLvl w:val="0"/>
+    </w:pPr>
+    <w:rPr>
+      <w:rFonts w:ascii="Times New Roman" w:eastAsia="Times New Roman" w:hAnsi="Times New Roman" w:cs="Times New Roman"/>
+      <w:b/>
+      <w:bCs/>
+      <w:i w:val="0"/>
+      <w:color w:val="auto"/>
+      <w:kern w:val="36"/>
+      <w:sz w:val="48"/>
+      <w:szCs w:val="48"/>
+      <w14:ligatures w14:val="none"/>
+    </w:rPr>
+  </w:style>
   <w:style w:type="character" w:default="1" w:styleId="DefaultParagraphFont">
     <w:name w:val="Default Paragraph Font"/>
     <w:uiPriority w:val="1"/>
@@ -1128,6 +2176,72 @@
     <w:uiPriority w:val="99"/>
     <w:semiHidden/>
     <w:unhideWhenUsed/>
+  </w:style>
+  <w:style w:type="paragraph" w:styleId="ListParagraph">
+    <w:name w:val="List Paragraph"/>
+    <w:basedOn w:val="Normal"/>
+    <w:uiPriority w:val="34"/>
+    <w:qFormat/>
+    <w:rsid w:val="00E133C8"/>
+    <w:pPr>
+      <w:ind w:left="720"/>
+      <w:contextualSpacing/>
+    </w:pPr>
+  </w:style>
+  <w:style w:type="character" w:customStyle="1" w:styleId="Heading1Char">
+    <w:name w:val="Heading 1 Char"/>
+    <w:basedOn w:val="DefaultParagraphFont"/>
+    <w:link w:val="Heading1"/>
+    <w:uiPriority w:val="9"/>
+    <w:rsid w:val="00FD7908"/>
+    <w:rPr>
+      <w:rFonts w:ascii="Times New Roman" w:eastAsia="Times New Roman" w:hAnsi="Times New Roman" w:cs="Times New Roman"/>
+      <w:b/>
+      <w:bCs/>
+      <w:kern w:val="36"/>
+      <w:sz w:val="48"/>
+      <w:szCs w:val="48"/>
+      <w14:ligatures w14:val="none"/>
+    </w:rPr>
+  </w:style>
+  <w:style w:type="character" w:customStyle="1" w:styleId="rcheader-subheader">
+    <w:name w:val="rcheader-subheader"/>
+    <w:basedOn w:val="DefaultParagraphFont"/>
+    <w:rsid w:val="00FD7908"/>
+  </w:style>
+  <w:style w:type="character" w:styleId="Hyperlink">
+    <w:name w:val="Hyperlink"/>
+    <w:basedOn w:val="DefaultParagraphFont"/>
+    <w:uiPriority w:val="99"/>
+    <w:unhideWhenUsed/>
+    <w:rsid w:val="00FD7908"/>
+    <w:rPr>
+      <w:color w:val="0563C1" w:themeColor="hyperlink"/>
+      <w:u w:val="single"/>
+    </w:rPr>
+  </w:style>
+  <w:style w:type="character" w:styleId="UnresolvedMention">
+    <w:name w:val="Unresolved Mention"/>
+    <w:basedOn w:val="DefaultParagraphFont"/>
+    <w:uiPriority w:val="99"/>
+    <w:semiHidden/>
+    <w:unhideWhenUsed/>
+    <w:rsid w:val="00FD7908"/>
+    <w:rPr>
+      <w:color w:val="605E5C"/>
+      <w:shd w:val="clear" w:color="auto" w:fill="E1DFDD"/>
+    </w:rPr>
+  </w:style>
+  <w:style w:type="character" w:styleId="Emphasis">
+    <w:name w:val="Emphasis"/>
+    <w:basedOn w:val="DefaultParagraphFont"/>
+    <w:uiPriority w:val="20"/>
+    <w:qFormat/>
+    <w:rsid w:val="005F79E6"/>
+    <w:rPr>
+      <w:i/>
+      <w:iCs/>
+    </w:rPr>
   </w:style>
 </w:styles>
 </file>

</xml_diff>

<commit_message>
vault backup: 2024-02-14 10:12:54
</commit_message>
<xml_diff>
--- a/Vakken/Blok 2/Wetenschapsjournalistiek/Pitch achtergrondartikel.docx
+++ b/Vakken/Blok 2/Wetenschapsjournalistiek/Pitch achtergrondartikel.docx
@@ -19,6 +19,7 @@
           <w:bCs/>
           <w:i w:val="0"/>
           <w:iCs/>
+          <w:noProof/>
           <w:sz w:val="44"/>
           <w:szCs w:val="44"/>
           <w:lang w:val="nl-NL"/>
@@ -243,6 +244,15 @@
           <w:lang w:val="nl-NL"/>
         </w:rPr>
         <w:t xml:space="preserve"> chips te integreren, kunnen we rekenen op een verbeterde snelheid en efficiëntie in informatieoverdracht, wat essentieel is voor technologische vooruitgang in sectoren zoals autonome voertuigen, gezondheidszorg en telecommunicatie. Dit draagt bij aan het versterken van de Nederlandse positie als wereldleider in technologie en innovatie. Bovendien vermindert het gebruik van fotonica de afhankelijkheid van elektronica, wat kan leiden tot duurzamere oplossingen en een efficiënter energieverbruik. De investeringen in fotonica, zoals het </w:t>
+      </w:r>
+      <w:r>
+        <w:rPr>
+          <w:rFonts w:ascii="Roboto" w:hAnsi="Roboto"/>
+          <w:i w:val="0"/>
+          <w:iCs/>
+          <w:lang w:val="nl-NL"/>
+        </w:rPr>
+        <w:t xml:space="preserve">Nederlandse </w:t>
       </w:r>
       <w:proofErr w:type="spellStart"/>
       <w:r>
@@ -349,16 +359,7 @@
           <w:iCs/>
           <w:lang w:val="nl-NL"/>
         </w:rPr>
-        <w:t xml:space="preserve">, </w:t>
-      </w:r>
-      <w:r>
-        <w:rPr>
-          <w:rFonts w:ascii="Roboto" w:hAnsi="Roboto"/>
-          <w:i w:val="0"/>
-          <w:iCs/>
-          <w:lang w:val="nl-NL"/>
-        </w:rPr>
-        <w:t>UNIVERSITY RESEARCHER</w:t>
+        <w:t>, UNIVERSITY RESEARCHER</w:t>
       </w:r>
     </w:p>
     <w:p>
@@ -591,15 +592,7 @@
           <w:bCs/>
           <w:i w:val="0"/>
         </w:rPr>
-        <w:t>DOCTORAL CANDIDATE</w:t>
-      </w:r>
-      <w:r>
-        <w:rPr>
-          <w:rFonts w:ascii="Roboto" w:hAnsi="Roboto"/>
-          <w:bCs/>
-          <w:i w:val="0"/>
-        </w:rPr>
-        <w:t xml:space="preserve"> </w:t>
+        <w:t xml:space="preserve">DOCTORAL CANDIDATE </w:t>
       </w:r>
     </w:p>
     <w:p>
@@ -610,7 +603,6 @@
           <w:rFonts w:ascii="Roboto" w:hAnsi="Roboto"/>
           <w:b/>
           <w:i w:val="0"/>
-          <w:lang w:val="it-IT"/>
         </w:rPr>
       </w:pPr>
       <w:r>
@@ -626,582 +618,8 @@
           <w:rFonts w:ascii="Roboto" w:hAnsi="Roboto"/>
           <w:i w:val="0"/>
           <w:iCs/>
-          <w:lang w:val="nl-NL"/>
-        </w:rPr>
-        <w:t xml:space="preserve">Here, he </w:t>
-      </w:r>
-      <w:proofErr w:type="spellStart"/>
-      <w:r>
-        <w:rPr>
-          <w:rFonts w:ascii="Roboto" w:hAnsi="Roboto"/>
-          <w:i w:val="0"/>
-          <w:iCs/>
-          <w:lang w:val="nl-NL"/>
-        </w:rPr>
-        <w:t>works</w:t>
-      </w:r>
-      <w:proofErr w:type="spellEnd"/>
-      <w:r>
-        <w:rPr>
-          <w:rFonts w:ascii="Roboto" w:hAnsi="Roboto"/>
-          <w:i w:val="0"/>
-          <w:iCs/>
-          <w:lang w:val="nl-NL"/>
-        </w:rPr>
-        <w:t xml:space="preserve"> on </w:t>
-      </w:r>
-      <w:proofErr w:type="spellStart"/>
-      <w:r>
-        <w:rPr>
-          <w:rFonts w:ascii="Roboto" w:hAnsi="Roboto"/>
-          <w:i w:val="0"/>
-          <w:iCs/>
-          <w:lang w:val="nl-NL"/>
-        </w:rPr>
-        <w:t>the</w:t>
-      </w:r>
-      <w:proofErr w:type="spellEnd"/>
-      <w:r>
-        <w:rPr>
-          <w:rFonts w:ascii="Roboto" w:hAnsi="Roboto"/>
-          <w:i w:val="0"/>
-          <w:iCs/>
-          <w:lang w:val="nl-NL"/>
-        </w:rPr>
-        <w:t xml:space="preserve"> </w:t>
-      </w:r>
-      <w:proofErr w:type="spellStart"/>
-      <w:r>
-        <w:rPr>
-          <w:rFonts w:ascii="Roboto" w:hAnsi="Roboto"/>
-          <w:i w:val="0"/>
-          <w:iCs/>
-          <w:lang w:val="nl-NL"/>
-        </w:rPr>
-        <w:t>realization</w:t>
-      </w:r>
-      <w:proofErr w:type="spellEnd"/>
-      <w:r>
-        <w:rPr>
-          <w:rFonts w:ascii="Roboto" w:hAnsi="Roboto"/>
-          <w:i w:val="0"/>
-          <w:iCs/>
-          <w:lang w:val="nl-NL"/>
-        </w:rPr>
-        <w:t xml:space="preserve"> of compact </w:t>
-      </w:r>
-      <w:proofErr w:type="spellStart"/>
-      <w:r>
-        <w:rPr>
-          <w:rFonts w:ascii="Roboto" w:hAnsi="Roboto"/>
-          <w:i w:val="0"/>
-          <w:iCs/>
-          <w:lang w:val="nl-NL"/>
-        </w:rPr>
-        <w:t>spectral</w:t>
-      </w:r>
-      <w:proofErr w:type="spellEnd"/>
-      <w:r>
-        <w:rPr>
-          <w:rFonts w:ascii="Roboto" w:hAnsi="Roboto"/>
-          <w:i w:val="0"/>
-          <w:iCs/>
-          <w:lang w:val="nl-NL"/>
-        </w:rPr>
-        <w:t xml:space="preserve"> sensors operating in </w:t>
-      </w:r>
-      <w:proofErr w:type="spellStart"/>
-      <w:r>
-        <w:rPr>
-          <w:rFonts w:ascii="Roboto" w:hAnsi="Roboto"/>
-          <w:i w:val="0"/>
-          <w:iCs/>
-          <w:lang w:val="nl-NL"/>
-        </w:rPr>
-        <w:t>the</w:t>
-      </w:r>
-      <w:proofErr w:type="spellEnd"/>
-      <w:r>
-        <w:rPr>
-          <w:rFonts w:ascii="Roboto" w:hAnsi="Roboto"/>
-          <w:i w:val="0"/>
-          <w:iCs/>
-          <w:lang w:val="nl-NL"/>
-        </w:rPr>
-        <w:t xml:space="preserve"> </w:t>
-      </w:r>
-      <w:proofErr w:type="spellStart"/>
-      <w:proofErr w:type="gramStart"/>
-      <w:r>
-        <w:rPr>
-          <w:rFonts w:ascii="Roboto" w:hAnsi="Roboto"/>
-          <w:i w:val="0"/>
-          <w:iCs/>
-          <w:lang w:val="nl-NL"/>
-        </w:rPr>
-        <w:t>near</w:t>
-      </w:r>
-      <w:proofErr w:type="spellEnd"/>
-      <w:r>
-        <w:rPr>
-          <w:rFonts w:ascii="Roboto" w:hAnsi="Roboto"/>
-          <w:i w:val="0"/>
-          <w:iCs/>
-          <w:lang w:val="nl-NL"/>
-        </w:rPr>
-        <w:t>-infrared</w:t>
-      </w:r>
-      <w:proofErr w:type="gramEnd"/>
-      <w:r>
-        <w:rPr>
-          <w:rFonts w:ascii="Roboto" w:hAnsi="Roboto"/>
-          <w:i w:val="0"/>
-          <w:iCs/>
-          <w:lang w:val="nl-NL"/>
-        </w:rPr>
-        <w:t xml:space="preserve">. His focus is on </w:t>
-      </w:r>
-      <w:proofErr w:type="spellStart"/>
-      <w:r>
-        <w:rPr>
-          <w:rFonts w:ascii="Roboto" w:hAnsi="Roboto"/>
-          <w:i w:val="0"/>
-          <w:iCs/>
-          <w:lang w:val="nl-NL"/>
-        </w:rPr>
-        <w:t>the</w:t>
-      </w:r>
-      <w:proofErr w:type="spellEnd"/>
-      <w:r>
-        <w:rPr>
-          <w:rFonts w:ascii="Roboto" w:hAnsi="Roboto"/>
-          <w:i w:val="0"/>
-          <w:iCs/>
-          <w:lang w:val="nl-NL"/>
-        </w:rPr>
-        <w:t xml:space="preserve"> design, </w:t>
-      </w:r>
-      <w:proofErr w:type="spellStart"/>
-      <w:proofErr w:type="gramStart"/>
-      <w:r>
-        <w:rPr>
-          <w:rFonts w:ascii="Roboto" w:hAnsi="Roboto"/>
-          <w:i w:val="0"/>
-          <w:iCs/>
-          <w:lang w:val="nl-NL"/>
-        </w:rPr>
-        <w:t>fabrication</w:t>
-      </w:r>
-      <w:proofErr w:type="spellEnd"/>
-      <w:proofErr w:type="gramEnd"/>
-      <w:r>
-        <w:rPr>
-          <w:rFonts w:ascii="Roboto" w:hAnsi="Roboto"/>
-          <w:i w:val="0"/>
-          <w:iCs/>
-          <w:lang w:val="nl-NL"/>
-        </w:rPr>
-        <w:t xml:space="preserve"> </w:t>
-      </w:r>
-      <w:proofErr w:type="spellStart"/>
-      <w:r>
-        <w:rPr>
-          <w:rFonts w:ascii="Roboto" w:hAnsi="Roboto"/>
-          <w:i w:val="0"/>
-          <w:iCs/>
-          <w:lang w:val="nl-NL"/>
-        </w:rPr>
-        <w:t>and</w:t>
-      </w:r>
-      <w:proofErr w:type="spellEnd"/>
-      <w:r>
-        <w:rPr>
-          <w:rFonts w:ascii="Roboto" w:hAnsi="Roboto"/>
-          <w:i w:val="0"/>
-          <w:iCs/>
-          <w:lang w:val="nl-NL"/>
-        </w:rPr>
-        <w:t xml:space="preserve"> </w:t>
-      </w:r>
-      <w:proofErr w:type="spellStart"/>
-      <w:r>
-        <w:rPr>
-          <w:rFonts w:ascii="Roboto" w:hAnsi="Roboto"/>
-          <w:i w:val="0"/>
-          <w:iCs/>
-          <w:lang w:val="nl-NL"/>
-        </w:rPr>
-        <w:t>demonstration</w:t>
-      </w:r>
-      <w:proofErr w:type="spellEnd"/>
-      <w:r>
-        <w:rPr>
-          <w:rFonts w:ascii="Roboto" w:hAnsi="Roboto"/>
-          <w:i w:val="0"/>
-          <w:iCs/>
-          <w:lang w:val="nl-NL"/>
-        </w:rPr>
-        <w:t xml:space="preserve"> of these </w:t>
-      </w:r>
-      <w:proofErr w:type="spellStart"/>
-      <w:r>
-        <w:rPr>
-          <w:rFonts w:ascii="Roboto" w:hAnsi="Roboto"/>
-          <w:i w:val="0"/>
-          <w:iCs/>
-          <w:lang w:val="nl-NL"/>
-        </w:rPr>
-        <w:t>devices</w:t>
-      </w:r>
-      <w:proofErr w:type="spellEnd"/>
-      <w:r>
-        <w:rPr>
-          <w:rFonts w:ascii="Roboto" w:hAnsi="Roboto"/>
-          <w:i w:val="0"/>
-          <w:iCs/>
-          <w:lang w:val="nl-NL"/>
-        </w:rPr>
-        <w:t xml:space="preserve">, </w:t>
-      </w:r>
-      <w:proofErr w:type="spellStart"/>
-      <w:r>
-        <w:rPr>
-          <w:rFonts w:ascii="Roboto" w:hAnsi="Roboto"/>
-          <w:i w:val="0"/>
-          <w:iCs/>
-          <w:lang w:val="nl-NL"/>
-        </w:rPr>
-        <w:t>while</w:t>
-      </w:r>
-      <w:proofErr w:type="spellEnd"/>
-      <w:r>
-        <w:rPr>
-          <w:rFonts w:ascii="Roboto" w:hAnsi="Roboto"/>
-          <w:i w:val="0"/>
-          <w:iCs/>
-          <w:lang w:val="nl-NL"/>
-        </w:rPr>
-        <w:t xml:space="preserve"> </w:t>
-      </w:r>
-      <w:proofErr w:type="spellStart"/>
-      <w:r>
-        <w:rPr>
-          <w:rFonts w:ascii="Roboto" w:hAnsi="Roboto"/>
-          <w:i w:val="0"/>
-          <w:iCs/>
-          <w:lang w:val="nl-NL"/>
-        </w:rPr>
-        <w:t>keeping</w:t>
-      </w:r>
-      <w:proofErr w:type="spellEnd"/>
-      <w:r>
-        <w:rPr>
-          <w:rFonts w:ascii="Roboto" w:hAnsi="Roboto"/>
-          <w:i w:val="0"/>
-          <w:iCs/>
-          <w:lang w:val="nl-NL"/>
-        </w:rPr>
-        <w:t xml:space="preserve"> </w:t>
-      </w:r>
-      <w:proofErr w:type="spellStart"/>
-      <w:r>
-        <w:rPr>
-          <w:rFonts w:ascii="Roboto" w:hAnsi="Roboto"/>
-          <w:i w:val="0"/>
-          <w:iCs/>
-          <w:lang w:val="nl-NL"/>
-        </w:rPr>
-        <w:t>an</w:t>
-      </w:r>
-      <w:proofErr w:type="spellEnd"/>
-      <w:r>
-        <w:rPr>
-          <w:rFonts w:ascii="Roboto" w:hAnsi="Roboto"/>
-          <w:i w:val="0"/>
-          <w:iCs/>
-          <w:lang w:val="nl-NL"/>
-        </w:rPr>
-        <w:t xml:space="preserve"> </w:t>
-      </w:r>
-      <w:proofErr w:type="spellStart"/>
-      <w:r>
-        <w:rPr>
-          <w:rFonts w:ascii="Roboto" w:hAnsi="Roboto"/>
-          <w:i w:val="0"/>
-          <w:iCs/>
-          <w:lang w:val="nl-NL"/>
-        </w:rPr>
-        <w:t>eye</w:t>
-      </w:r>
-      <w:proofErr w:type="spellEnd"/>
-      <w:r>
-        <w:rPr>
-          <w:rFonts w:ascii="Roboto" w:hAnsi="Roboto"/>
-          <w:i w:val="0"/>
-          <w:iCs/>
-          <w:lang w:val="nl-NL"/>
-        </w:rPr>
-        <w:t xml:space="preserve"> on real-life </w:t>
-      </w:r>
-      <w:proofErr w:type="spellStart"/>
-      <w:r>
-        <w:rPr>
-          <w:rFonts w:ascii="Roboto" w:hAnsi="Roboto"/>
-          <w:i w:val="0"/>
-          <w:iCs/>
-          <w:lang w:val="nl-NL"/>
-        </w:rPr>
-        <w:t>applications</w:t>
-      </w:r>
-      <w:proofErr w:type="spellEnd"/>
-      <w:r>
-        <w:rPr>
-          <w:rFonts w:ascii="Roboto" w:hAnsi="Roboto"/>
-          <w:i w:val="0"/>
-          <w:iCs/>
-          <w:lang w:val="nl-NL"/>
-        </w:rPr>
-        <w:t xml:space="preserve">. These sensors </w:t>
-      </w:r>
-      <w:proofErr w:type="spellStart"/>
-      <w:r>
-        <w:rPr>
-          <w:rFonts w:ascii="Roboto" w:hAnsi="Roboto"/>
-          <w:i w:val="0"/>
-          <w:iCs/>
-          <w:lang w:val="nl-NL"/>
-        </w:rPr>
-        <w:t>can</w:t>
-      </w:r>
-      <w:proofErr w:type="spellEnd"/>
-      <w:r>
-        <w:rPr>
-          <w:rFonts w:ascii="Roboto" w:hAnsi="Roboto"/>
-          <w:i w:val="0"/>
-          <w:iCs/>
-          <w:lang w:val="nl-NL"/>
-        </w:rPr>
-        <w:t xml:space="preserve"> </w:t>
-      </w:r>
-      <w:proofErr w:type="spellStart"/>
-      <w:r>
-        <w:rPr>
-          <w:rFonts w:ascii="Roboto" w:hAnsi="Roboto"/>
-          <w:i w:val="0"/>
-          <w:iCs/>
-          <w:lang w:val="nl-NL"/>
-        </w:rPr>
-        <w:t>be</w:t>
-      </w:r>
-      <w:proofErr w:type="spellEnd"/>
-      <w:r>
-        <w:rPr>
-          <w:rFonts w:ascii="Roboto" w:hAnsi="Roboto"/>
-          <w:i w:val="0"/>
-          <w:iCs/>
-          <w:lang w:val="nl-NL"/>
-        </w:rPr>
-        <w:t xml:space="preserve"> a portable </w:t>
-      </w:r>
-      <w:proofErr w:type="spellStart"/>
-      <w:r>
-        <w:rPr>
-          <w:rFonts w:ascii="Roboto" w:hAnsi="Roboto"/>
-          <w:i w:val="0"/>
-          <w:iCs/>
-          <w:lang w:val="nl-NL"/>
-        </w:rPr>
-        <w:t>alternative</w:t>
-      </w:r>
-      <w:proofErr w:type="spellEnd"/>
-      <w:r>
-        <w:rPr>
-          <w:rFonts w:ascii="Roboto" w:hAnsi="Roboto"/>
-          <w:i w:val="0"/>
-          <w:iCs/>
-          <w:lang w:val="nl-NL"/>
-        </w:rPr>
-        <w:t xml:space="preserve"> </w:t>
-      </w:r>
-      <w:proofErr w:type="spellStart"/>
-      <w:r>
-        <w:rPr>
-          <w:rFonts w:ascii="Roboto" w:hAnsi="Roboto"/>
-          <w:i w:val="0"/>
-          <w:iCs/>
-          <w:lang w:val="nl-NL"/>
-        </w:rPr>
-        <w:t>to</w:t>
-      </w:r>
-      <w:proofErr w:type="spellEnd"/>
-      <w:r>
-        <w:rPr>
-          <w:rFonts w:ascii="Roboto" w:hAnsi="Roboto"/>
-          <w:i w:val="0"/>
-          <w:iCs/>
-          <w:lang w:val="nl-NL"/>
-        </w:rPr>
-        <w:t xml:space="preserve"> </w:t>
-      </w:r>
-      <w:proofErr w:type="spellStart"/>
-      <w:r>
-        <w:rPr>
-          <w:rFonts w:ascii="Roboto" w:hAnsi="Roboto"/>
-          <w:i w:val="0"/>
-          <w:iCs/>
-          <w:lang w:val="nl-NL"/>
-        </w:rPr>
-        <w:t>regular</w:t>
-      </w:r>
-      <w:proofErr w:type="spellEnd"/>
-      <w:r>
-        <w:rPr>
-          <w:rFonts w:ascii="Roboto" w:hAnsi="Roboto"/>
-          <w:i w:val="0"/>
-          <w:iCs/>
-          <w:lang w:val="nl-NL"/>
-        </w:rPr>
-        <w:t xml:space="preserve"> spectrometers, making </w:t>
-      </w:r>
-      <w:proofErr w:type="spellStart"/>
-      <w:r>
-        <w:rPr>
-          <w:rFonts w:ascii="Roboto" w:hAnsi="Roboto"/>
-          <w:i w:val="0"/>
-          <w:iCs/>
-          <w:lang w:val="nl-NL"/>
-        </w:rPr>
-        <w:t>them</w:t>
-      </w:r>
-      <w:proofErr w:type="spellEnd"/>
-      <w:r>
-        <w:rPr>
-          <w:rFonts w:ascii="Roboto" w:hAnsi="Roboto"/>
-          <w:i w:val="0"/>
-          <w:iCs/>
-          <w:lang w:val="nl-NL"/>
-        </w:rPr>
-        <w:t xml:space="preserve"> </w:t>
-      </w:r>
-      <w:proofErr w:type="spellStart"/>
-      <w:r>
-        <w:rPr>
-          <w:rFonts w:ascii="Roboto" w:hAnsi="Roboto"/>
-          <w:i w:val="0"/>
-          <w:iCs/>
-          <w:lang w:val="nl-NL"/>
-        </w:rPr>
-        <w:t>suitable</w:t>
-      </w:r>
-      <w:proofErr w:type="spellEnd"/>
-      <w:r>
-        <w:rPr>
-          <w:rFonts w:ascii="Roboto" w:hAnsi="Roboto"/>
-          <w:i w:val="0"/>
-          <w:iCs/>
-          <w:lang w:val="nl-NL"/>
-        </w:rPr>
-        <w:t xml:space="preserve"> </w:t>
-      </w:r>
-      <w:proofErr w:type="spellStart"/>
-      <w:r>
-        <w:rPr>
-          <w:rFonts w:ascii="Roboto" w:hAnsi="Roboto"/>
-          <w:i w:val="0"/>
-          <w:iCs/>
-          <w:lang w:val="nl-NL"/>
-        </w:rPr>
-        <w:t>for</w:t>
-      </w:r>
-      <w:proofErr w:type="spellEnd"/>
-      <w:r>
-        <w:rPr>
-          <w:rFonts w:ascii="Roboto" w:hAnsi="Roboto"/>
-          <w:i w:val="0"/>
-          <w:iCs/>
-          <w:lang w:val="nl-NL"/>
-        </w:rPr>
-        <w:t xml:space="preserve"> in-field </w:t>
-      </w:r>
-      <w:proofErr w:type="spellStart"/>
-      <w:r>
-        <w:rPr>
-          <w:rFonts w:ascii="Roboto" w:hAnsi="Roboto"/>
-          <w:i w:val="0"/>
-          <w:iCs/>
-          <w:lang w:val="nl-NL"/>
-        </w:rPr>
-        <w:t>applications</w:t>
-      </w:r>
-      <w:proofErr w:type="spellEnd"/>
-      <w:r>
-        <w:rPr>
-          <w:rFonts w:ascii="Roboto" w:hAnsi="Roboto"/>
-          <w:i w:val="0"/>
-          <w:iCs/>
-          <w:lang w:val="nl-NL"/>
-        </w:rPr>
-        <w:t xml:space="preserve">, </w:t>
-      </w:r>
-      <w:proofErr w:type="spellStart"/>
-      <w:r>
-        <w:rPr>
-          <w:rFonts w:ascii="Roboto" w:hAnsi="Roboto"/>
-          <w:i w:val="0"/>
-          <w:iCs/>
-          <w:lang w:val="nl-NL"/>
-        </w:rPr>
-        <w:t>for</w:t>
-      </w:r>
-      <w:proofErr w:type="spellEnd"/>
-      <w:r>
-        <w:rPr>
-          <w:rFonts w:ascii="Roboto" w:hAnsi="Roboto"/>
-          <w:i w:val="0"/>
-          <w:iCs/>
-          <w:lang w:val="nl-NL"/>
-        </w:rPr>
-        <w:t xml:space="preserve"> </w:t>
-      </w:r>
-      <w:proofErr w:type="spellStart"/>
-      <w:r>
-        <w:rPr>
-          <w:rFonts w:ascii="Roboto" w:hAnsi="Roboto"/>
-          <w:i w:val="0"/>
-          <w:iCs/>
-          <w:lang w:val="nl-NL"/>
-        </w:rPr>
-        <w:t>example</w:t>
-      </w:r>
-      <w:proofErr w:type="spellEnd"/>
-      <w:r>
-        <w:rPr>
-          <w:rFonts w:ascii="Roboto" w:hAnsi="Roboto"/>
-          <w:i w:val="0"/>
-          <w:iCs/>
-          <w:lang w:val="nl-NL"/>
-        </w:rPr>
-        <w:t xml:space="preserve"> in </w:t>
-      </w:r>
-      <w:proofErr w:type="spellStart"/>
-      <w:r>
-        <w:rPr>
-          <w:rFonts w:ascii="Roboto" w:hAnsi="Roboto"/>
-          <w:i w:val="0"/>
-          <w:iCs/>
-          <w:lang w:val="nl-NL"/>
-        </w:rPr>
-        <w:t>agri</w:t>
-      </w:r>
-      <w:proofErr w:type="spellEnd"/>
-      <w:r>
-        <w:rPr>
-          <w:rFonts w:ascii="Roboto" w:hAnsi="Roboto"/>
-          <w:i w:val="0"/>
-          <w:iCs/>
-          <w:lang w:val="nl-NL"/>
-        </w:rPr>
-        <w:t>-food.</w:t>
+        </w:rPr>
+        <w:t>Here, he works on the realization of compact spectral sensors operating in the near-infrared. His focus is on the design, fabrication and demonstration of these devices, while keeping an eye on real-life applications. These sensors can be a portable alternative to regular spectrometers, making them suitable for in-field applications, for example in agri-food.</w:t>
       </w:r>
     </w:p>
     <w:p>
@@ -1327,7 +745,6 @@
           <w:iCs/>
         </w:rPr>
       </w:pPr>
-      <w:proofErr w:type="gramStart"/>
       <w:r>
         <w:rPr>
           <w:rFonts w:ascii="Arial" w:hAnsi="Arial" w:cs="Arial"/>
@@ -1335,17 +752,7 @@
           <w:shd w:val="clear" w:color="auto" w:fill="FFFFFF"/>
           <w:lang w:val="nl-NL"/>
         </w:rPr>
-        <w:t>van</w:t>
-      </w:r>
-      <w:proofErr w:type="gramEnd"/>
-      <w:r>
-        <w:rPr>
-          <w:rFonts w:ascii="Arial" w:hAnsi="Arial" w:cs="Arial"/>
-          <w:color w:val="666666"/>
-          <w:shd w:val="clear" w:color="auto" w:fill="FFFFFF"/>
-          <w:lang w:val="nl-NL"/>
-        </w:rPr>
-        <w:t xml:space="preserve"> Klinken, A., van Elst, D. M. J., Li, C., </w:t>
+        <w:t xml:space="preserve">van Klinken, A., van Elst, D. M. J., Li, C., </w:t>
       </w:r>
       <w:proofErr w:type="spellStart"/>
       <w:r>

</xml_diff>